<commit_message>
finito di mettere i testi mancanti e andato avanti con la relazione (non il file relazione ma l'altro)
</commit_message>
<xml_diff>
--- a/relazione/Fisioterapia e Massaggi Anna Nesler.docx
+++ b/relazione/Fisioterapia e Massaggi Anna Nesler.docx
@@ -690,10 +690,22 @@
         </w:numPr>
       </w:pPr>
       <w:r>
-        <w:t xml:space="preserve">Danzaterapia: Viene descritto in cosa consiste la danzaterapia e </w:t>
-      </w:r>
-      <w:r>
-        <w:t>per chi è indicata.</w:t>
+        <w:t>Danz</w:t>
+      </w:r>
+      <w:r>
+        <w:t>aterapia</w:t>
+      </w:r>
+      <w:r>
+        <w:t>: Viene descritto in cosa consiste la danza</w:t>
+      </w:r>
+      <w:r>
+        <w:t>terapia</w:t>
+      </w:r>
+      <w:r>
+        <w:t>, chi può farla e l’utente viene invitato a seguire Anna sui social per essere informato riguardo ai workshop di danza che lei organizza</w:t>
+      </w:r>
+      <w:r>
+        <w:t>.</w:t>
       </w:r>
     </w:p>
     <w:p>
@@ -724,11 +736,8 @@
     </w:p>
     <w:p>
       <w:r>
-        <w:t xml:space="preserve">• Prenotazioni: La pagina in cui l’utente tramite un calendario visualizza gli slot temporali disponibili e può prenotare un trattamento. Questa pagina è pensata per ridurre il carico di lavoro di Anna e permettere all’utente di scegliere autonomamente il momento che più gli piace per ricevere il </w:t>
-      </w:r>
-      <w:r>
         <w:lastRenderedPageBreak/>
-        <w:t>trattamento tra quelli disponibili. In questo modo viene ridotto notevolmente il tempo che altrimenti sarebbe necessario per concordare un appuntamento</w:t>
+        <w:t>• Prenotazioni: La pagina in cui l’utente tramite un calendario visualizza gli slot temporali disponibili e può prenotare un trattamento. Questa pagina è pensata per ridurre il carico di lavoro di Anna e permettere all’utente di scegliere autonomamente il momento che più gli piace per ricevere il trattamento tra quelli disponibili. In questo modo viene ridotto notevolmente il tempo che altrimenti sarebbe necessario per concordare un appuntamento</w:t>
       </w:r>
       <w:r>
         <w:t>, migliorando anche l’esperienza del cliente</w:t>
@@ -916,7 +925,19 @@
         <w:t>”</w:t>
       </w:r>
       <w:r>
-        <w:t xml:space="preserve"> con i vari link alle pagine prestazioni. Successivamente la sezione “Chi Sono” con una breve presentazione di Anna e infine la sezione “I massaggi più richiesti” in cui sono presentati i 3 massaggi più popolari. </w:t>
+        <w:t xml:space="preserve"> con i vari link alle pagine prestazioni. Successivamente la sezione “Chi Sono” con una breve presentazione di Anna e infine la sezione “I massaggi più </w:t>
+      </w:r>
+      <w:r>
+        <w:t>popolari</w:t>
+      </w:r>
+      <w:r>
+        <w:t xml:space="preserve">” in cui sono presentati i 3 massaggi più </w:t>
+      </w:r>
+      <w:r>
+        <w:t>richiesti</w:t>
+      </w:r>
+      <w:r>
+        <w:t xml:space="preserve">. </w:t>
       </w:r>
     </w:p>
     <w:p>
@@ -939,13 +960,201 @@
     <w:p>
       <w:pPr>
         <w:pStyle w:val="Paragrafoelenco"/>
+      </w:pPr>
+      <w:r>
+        <w:lastRenderedPageBreak/>
+        <w:t>Ѐ la pagina in cui Anna si presenta</w:t>
+      </w:r>
+      <w:r>
+        <w:t>. Nella pagina vengono citati dei massaggi che sono stati importanti nel percorso di anna; questi sono link che rimandano alla pagina massaggi</w:t>
+      </w:r>
+      <w:r>
+        <w:t>.</w:t>
+      </w:r>
+    </w:p>
+    <w:p>
+      <w:r>
+        <w:t>Prestazioni:</w:t>
+      </w:r>
+    </w:p>
+    <w:p>
+      <w:pPr>
+        <w:pStyle w:val="Paragrafoelenco"/>
         <w:numPr>
           <w:ilvl w:val="0"/>
           <w:numId w:val="3"/>
         </w:numPr>
       </w:pPr>
-    </w:p>
-    <w:p/>
+      <w:r>
+        <w:t xml:space="preserve">Fisioterapia: </w:t>
+      </w:r>
+    </w:p>
+    <w:p>
+      <w:pPr>
+        <w:ind w:left="708"/>
+      </w:pPr>
+      <w:r>
+        <w:t xml:space="preserve">Viene spiegato cos’è la Fisioterapia e in che situazioni è utile. La pagina informa il </w:t>
+      </w:r>
+      <w:r>
+        <w:t>lettore e</w:t>
+      </w:r>
+      <w:r>
+        <w:t xml:space="preserve"> potenziale cliente/paziente quali sono le problematiche che Anna ha affrontato spesso e quindi nelle quali è esperta.</w:t>
+      </w:r>
+    </w:p>
+    <w:p>
+      <w:pPr>
+        <w:pStyle w:val="Paragrafoelenco"/>
+        <w:numPr>
+          <w:ilvl w:val="0"/>
+          <w:numId w:val="3"/>
+        </w:numPr>
+      </w:pPr>
+      <w:r>
+        <w:t>Massaggi</w:t>
+      </w:r>
+      <w:r>
+        <w:t xml:space="preserve">: </w:t>
+      </w:r>
+    </w:p>
+    <w:p>
+      <w:pPr>
+        <w:ind w:left="708"/>
+      </w:pPr>
+      <w:r>
+        <w:t xml:space="preserve">Tramite delle accattivanti Flip-card </w:t>
+      </w:r>
+      <w:r>
+        <w:t>vengono presentati i vari massaggi che fa Anna, con una breve descrizione, il prezzo e la durata.</w:t>
+      </w:r>
+      <w:r>
+        <w:t xml:space="preserve"> In fondo alla pagina l’utente può trovare maggiori informazioni visionando un file pdf cliccando sul bottone “PDF” che lo informa rispetto al tipo di file che sta per aprire.</w:t>
+      </w:r>
+    </w:p>
+    <w:p>
+      <w:pPr>
+        <w:pStyle w:val="Paragrafoelenco"/>
+        <w:numPr>
+          <w:ilvl w:val="0"/>
+          <w:numId w:val="3"/>
+        </w:numPr>
+      </w:pPr>
+      <w:r>
+        <w:t>Danz</w:t>
+      </w:r>
+      <w:r>
+        <w:t>aterapia</w:t>
+      </w:r>
+      <w:r>
+        <w:t xml:space="preserve">: </w:t>
+      </w:r>
+    </w:p>
+    <w:p>
+      <w:pPr>
+        <w:ind w:left="708"/>
+      </w:pPr>
+      <w:r>
+        <w:t>Viene introdotta brevemente la danzaterapia, spiegato a chi è rivolta e gli utenti vengono invitati a seguire Anna sui social per rimanere aggiornati sui prossimi workshop da lei organizzati.</w:t>
+      </w:r>
+    </w:p>
+    <w:p>
+      <w:pPr>
+        <w:pStyle w:val="Paragrafoelenco"/>
+        <w:numPr>
+          <w:ilvl w:val="0"/>
+          <w:numId w:val="3"/>
+        </w:numPr>
+      </w:pPr>
+      <w:r>
+        <w:t>Corsi di massaggio</w:t>
+      </w:r>
+      <w:r>
+        <w:t>:</w:t>
+      </w:r>
+    </w:p>
+    <w:p>
+      <w:pPr>
+        <w:ind w:left="708"/>
+      </w:pPr>
+      <w:r>
+        <w:t xml:space="preserve">Questa pagina serve a informare gli utenti che Anna è solita tenere corsi di massaggio, che </w:t>
+      </w:r>
+      <w:r>
+        <w:t>vengono</w:t>
+      </w:r>
+      <w:r>
+        <w:t xml:space="preserve"> poi</w:t>
+      </w:r>
+      <w:r>
+        <w:t xml:space="preserve"> invitati a seguire Anna sui social per rimanere aggiornati sui prossimi </w:t>
+      </w:r>
+      <w:r>
+        <w:t>corsi</w:t>
+      </w:r>
+      <w:r>
+        <w:t xml:space="preserve"> da lei organizzati</w:t>
+      </w:r>
+      <w:r>
+        <w:t xml:space="preserve"> se interessati</w:t>
+      </w:r>
+      <w:r>
+        <w:t>.</w:t>
+      </w:r>
+    </w:p>
+    <w:p>
+      <w:pPr>
+        <w:pStyle w:val="Paragrafoelenco"/>
+        <w:numPr>
+          <w:ilvl w:val="0"/>
+          <w:numId w:val="3"/>
+        </w:numPr>
+      </w:pPr>
+      <w:r>
+        <w:t>Contatti</w:t>
+      </w:r>
+      <w:r>
+        <w:t>:</w:t>
+      </w:r>
+    </w:p>
+    <w:p>
+      <w:pPr>
+        <w:pStyle w:val="Paragrafoelenco"/>
+        <w:rPr>
+          <w:u w:val="single"/>
+        </w:rPr>
+      </w:pPr>
+    </w:p>
+    <w:p>
+      <w:pPr>
+        <w:pStyle w:val="Paragrafoelenco"/>
+        <w:numPr>
+          <w:ilvl w:val="0"/>
+          <w:numId w:val="3"/>
+        </w:numPr>
+      </w:pPr>
+      <w:r>
+        <w:t>Prenotazioni</w:t>
+      </w:r>
+      <w:r>
+        <w:t>:</w:t>
+      </w:r>
+    </w:p>
+    <w:p>
+      <w:pPr>
+        <w:ind w:left="708"/>
+      </w:pPr>
+    </w:p>
+    <w:p>
+      <w:pPr>
+        <w:pStyle w:val="Paragrafoelenco"/>
+      </w:pPr>
+    </w:p>
+    <w:p>
+      <w:pPr>
+        <w:ind w:left="708"/>
+      </w:pPr>
+    </w:p>
     <w:p/>
     <w:sectPr>
       <w:pgSz w:w="11906" w:h="16838"/>

</xml_diff>

<commit_message>
prima versione incompleta della relazione finita. da continuare in gruppo.
</commit_message>
<xml_diff>
--- a/relazione/Fisioterapia e Massaggi Anna Nesler.docx
+++ b/relazione/Fisioterapia e Massaggi Anna Nesler.docx
@@ -161,7 +161,7 @@
       <w:r>
         <w:t xml:space="preserve">Indirizzo sito web: </w:t>
       </w:r>
-      <w:hyperlink r:id="rId5" w:history="1">
+      <w:hyperlink r:id="rId6" w:history="1">
         <w:r>
           <w:rPr>
             <w:rStyle w:val="Collegamentoipertestuale"/>
@@ -180,7 +180,7 @@
       <w:r>
         <w:t xml:space="preserve"> referente gruppo: </w:t>
       </w:r>
-      <w:hyperlink r:id="rId6" w:history="1">
+      <w:hyperlink r:id="rId7" w:history="1">
         <w:r>
           <w:rPr>
             <w:rStyle w:val="Collegamentoipertestuale"/>
@@ -1303,182 +1303,168 @@
       <w:r>
         <w:t>Per chiarezza vengono sempre visualizzati 35 giorni, quelli non appartenenti al mese corrente sono distinguibili attraverso la differente colorazione.</w:t>
       </w:r>
-    </w:p>
-    <w:p>
-      <w:pPr>
-        <w:pStyle w:val="Paragrafoelenco"/>
-        <w:numPr>
-          <w:ilvl w:val="0"/>
-          <w:numId w:val="5"/>
-        </w:numPr>
-      </w:pPr>
-      <w:r>
-        <w:t>Le colonne si riferiscono ai giorni della settimana (come tutti siamo abituati) e le righe sono le differenti settimane.</w:t>
-      </w:r>
-    </w:p>
-    <w:p>
-      <w:pPr>
-        <w:pStyle w:val="Paragrafoelenco"/>
-        <w:numPr>
-          <w:ilvl w:val="0"/>
-          <w:numId w:val="5"/>
-        </w:numPr>
-      </w:pPr>
-      <w:r>
-        <w:t xml:space="preserve">Le finestre del calendario sono 2: </w:t>
-      </w:r>
-    </w:p>
-    <w:p>
-      <w:pPr>
-        <w:pStyle w:val="Paragrafoelenco"/>
-        <w:numPr>
-          <w:ilvl w:val="1"/>
-          <w:numId w:val="5"/>
-        </w:numPr>
-      </w:pPr>
-      <w:r>
-        <w:t xml:space="preserve">Una per la visualizzazione dei giorni del mese </w:t>
-      </w:r>
-    </w:p>
-    <w:p>
-      <w:pPr>
-        <w:pStyle w:val="Paragrafoelenco"/>
-        <w:numPr>
-          <w:ilvl w:val="1"/>
-          <w:numId w:val="5"/>
-        </w:numPr>
-      </w:pPr>
-      <w:r>
-        <w:t>L’altra per la visualizzazione degli slot temporali all’interno del giorno selezionato</w:t>
-      </w:r>
-    </w:p>
-    <w:p>
-      <w:pPr>
-        <w:pStyle w:val="Paragrafoelenco"/>
-        <w:numPr>
-          <w:ilvl w:val="0"/>
-          <w:numId w:val="5"/>
-        </w:numPr>
-      </w:pPr>
-      <w:r>
-        <w:t>Prima di visualizzare il calendario l’utente deve scegliere il luogo del trattamento/massaggio, in quanto se a domicilio ad Anna serve il tempo per recarsi in loco e tornare indietro, quindi i tempi sono raddoppiati, ed anche gli slot temporali disponibili visualizzati dall’utente saranno di durata doppia.</w:t>
-      </w:r>
-    </w:p>
-    <w:p>
-      <w:pPr>
-        <w:pStyle w:val="Paragrafoelenco"/>
-        <w:ind w:left="1780"/>
-      </w:pPr>
-      <w:r>
-        <w:t>La scelta di raddoppiare il tempo dedicato ai trattamenti a domicilio è stata presa discutendone con Anna</w:t>
-      </w:r>
-      <w:r>
-        <w:t>. La criticità che abbiamo osservato è che, se lo spostamento fosse stato corto avrebbe richiesto meno tempo e quindi riservare 2 slot temporali non sarebbe stato un utilizzo efficiente del tempo. Anna però ha preferito questa soluzione, scartando a priori qualcosa di più efficiente, siccome questa migliora il suo benessere sul lavoro rendendolo più rilassato.</w:t>
-      </w:r>
-    </w:p>
-    <w:p>
-      <w:pPr>
-        <w:ind w:left="708"/>
-      </w:pPr>
-      <w:r>
-        <w:t>All’interno del form la sezione</w:t>
-      </w:r>
-      <w:r>
-        <w:t xml:space="preserve"> “dati carta” per il pagamento inizialmente è nascosta per dare l’illusione all’utente di dover compiere un compito semplice e veloce e quindi diminuire la possibilità che l’utente spaventandosi alla vista del form cambi pagina.</w:t>
-      </w:r>
-    </w:p>
-    <w:p>
-      <w:pPr>
-        <w:pStyle w:val="Paragrafoelenco"/>
-        <w:numPr>
-          <w:ilvl w:val="0"/>
-          <w:numId w:val="3"/>
-        </w:numPr>
-      </w:pPr>
-      <w:r>
-        <w:t>Login amministratori</w:t>
-      </w:r>
-      <w:r>
-        <w:t>:</w:t>
-      </w:r>
-    </w:p>
-    <w:p>
-      <w:pPr>
-        <w:pStyle w:val="Paragrafoelenco"/>
-      </w:pPr>
-      <w:r>
-        <w:t>Serve solamente agli amministratori per accedere alla pagina Admin. Informa gli utenti non amministratori che lo scopo di quella sezione del sito non è dedicato a loro.</w:t>
-      </w:r>
-    </w:p>
-    <w:p>
-      <w:pPr>
-        <w:pStyle w:val="Paragrafoelenco"/>
-      </w:pPr>
-    </w:p>
-    <w:p>
-      <w:pPr>
-        <w:pStyle w:val="Paragrafoelenco"/>
-        <w:numPr>
-          <w:ilvl w:val="0"/>
-          <w:numId w:val="3"/>
-        </w:numPr>
-      </w:pPr>
-      <w:r>
-        <w:t xml:space="preserve">Pagina Admin: </w:t>
-      </w:r>
-    </w:p>
-    <w:p>
-      <w:pPr>
-        <w:pStyle w:val="Paragrafoelenco"/>
-      </w:pPr>
-      <w:r>
-        <w:t xml:space="preserve">Viene visualizzato lo stesso calendario come nella pagina prenotazioni ma gli slot prenotati vengono visualizzati corredati dai dati delle prenotazioni. </w:t>
-      </w:r>
-    </w:p>
-    <w:p>
-      <w:pPr>
-        <w:pStyle w:val="Paragrafoelenco"/>
-      </w:pPr>
-      <w:r>
-        <w:t>Ѐ presente un form per cancellare le prenotazioni ed uno per modificarle. Si possono anche impostare degli slot come non disponibili.</w:t>
-      </w:r>
-    </w:p>
-    <w:p>
-      <w:pPr>
-        <w:pStyle w:val="Paragrafoelenco"/>
+      <w:r>
+        <w:t xml:space="preserve"> </w:t>
+      </w:r>
+      <w:r>
         <w:rPr>
           <w:b/>
           <w:bCs/>
           <w:color w:val="FF0000"/>
         </w:rPr>
-      </w:pPr>
-      <w:r>
-        <w:t xml:space="preserve">Data la natura didattica del progetto e il fatto che l’unico utente a cui è rivolta la pagina è l’amministratore abbiamo deciso di tralasciare la cura di </w:t>
-      </w:r>
-      <w:r>
+        <w:t>DA VERIFICARE!!!</w:t>
+      </w:r>
+    </w:p>
+    <w:p>
+      <w:pPr>
+        <w:pStyle w:val="Paragrafoelenco"/>
+        <w:numPr>
+          <w:ilvl w:val="0"/>
+          <w:numId w:val="5"/>
+        </w:numPr>
+      </w:pPr>
+      <w:r>
+        <w:t>Le colonne si riferiscono ai giorni della settimana (come tutti siamo abituati) e le righe sono le differenti settimane.</w:t>
+      </w:r>
+    </w:p>
+    <w:p>
+      <w:pPr>
+        <w:pStyle w:val="Paragrafoelenco"/>
+        <w:numPr>
+          <w:ilvl w:val="0"/>
+          <w:numId w:val="5"/>
+        </w:numPr>
+      </w:pPr>
+      <w:r>
+        <w:t xml:space="preserve">Le finestre del calendario sono 2: </w:t>
+      </w:r>
+    </w:p>
+    <w:p>
+      <w:pPr>
+        <w:pStyle w:val="Paragrafoelenco"/>
+        <w:numPr>
+          <w:ilvl w:val="1"/>
+          <w:numId w:val="5"/>
+        </w:numPr>
+      </w:pPr>
+      <w:r>
+        <w:t xml:space="preserve">Una per la visualizzazione dei giorni del mese </w:t>
+      </w:r>
+    </w:p>
+    <w:p>
+      <w:pPr>
+        <w:pStyle w:val="Paragrafoelenco"/>
+        <w:numPr>
+          <w:ilvl w:val="1"/>
+          <w:numId w:val="5"/>
+        </w:numPr>
+      </w:pPr>
+      <w:r>
+        <w:t>L’altra per la visualizzazione degli slot temporali all’interno del giorno selezionato</w:t>
+      </w:r>
+    </w:p>
+    <w:p>
+      <w:pPr>
+        <w:pStyle w:val="Paragrafoelenco"/>
+        <w:numPr>
+          <w:ilvl w:val="0"/>
+          <w:numId w:val="5"/>
+        </w:numPr>
+      </w:pPr>
+      <w:r>
+        <w:t>Prima di visualizzare il calendario l’utente deve scegliere il luogo del trattamento/massaggio, in quanto se a domicilio ad Anna serve il tempo per recarsi in loco e tornare indietro, quindi i tempi sono raddoppiati, ed anche gli slot temporali disponibili visualizzati dall’utente saranno di durata doppia.</w:t>
+      </w:r>
+    </w:p>
+    <w:p>
+      <w:pPr>
+        <w:pStyle w:val="Paragrafoelenco"/>
+        <w:ind w:left="1780"/>
+      </w:pPr>
+      <w:r>
+        <w:t>La scelta di raddoppiare il tempo dedicato ai trattamenti a domicilio è stata presa discutendone con Anna</w:t>
+      </w:r>
+      <w:r>
+        <w:t>. La criticità che abbiamo osservato è che, se lo spostamento fosse stato corto avrebbe richiesto meno tempo e quindi riservare 2 slot temporali non sarebbe stato un utilizzo efficiente del tempo. Anna però ha preferito questa soluzione, scartando a priori qualcosa di più efficiente, siccome questa migliora il suo benessere sul lavoro rendendolo più rilassato.</w:t>
+      </w:r>
+    </w:p>
+    <w:p>
+      <w:pPr>
+        <w:ind w:left="708"/>
+      </w:pPr>
+      <w:r>
+        <w:t>All’interno del form la sezione</w:t>
+      </w:r>
+      <w:r>
+        <w:t xml:space="preserve"> “dati carta” per il pagamento inizialmente è nascosta per dare l’illusione all’utente di dover compiere un compito semplice e veloce e quindi diminuire la possibilità che l’utente spaventandosi alla vista del form cambi pagina.</w:t>
+      </w:r>
+    </w:p>
+    <w:p>
+      <w:pPr>
+        <w:pStyle w:val="Paragrafoelenco"/>
+        <w:numPr>
+          <w:ilvl w:val="0"/>
+          <w:numId w:val="3"/>
+        </w:numPr>
+      </w:pPr>
+      <w:r>
+        <w:t>Login amministratori</w:t>
+      </w:r>
+      <w:r>
+        <w:t>:</w:t>
+      </w:r>
+    </w:p>
+    <w:p>
+      <w:pPr>
+        <w:pStyle w:val="Paragrafoelenco"/>
+      </w:pPr>
+      <w:r>
+        <w:t>Serve solamente agli amministratori per accedere alla pagina Admin. Informa gli utenti non amministratori che lo scopo di quella sezione del sito non è dedicato a loro.</w:t>
+      </w:r>
+    </w:p>
+    <w:p>
+      <w:pPr>
+        <w:pStyle w:val="Paragrafoelenco"/>
+      </w:pPr>
+    </w:p>
+    <w:p>
+      <w:pPr>
+        <w:pStyle w:val="Paragrafoelenco"/>
+        <w:numPr>
+          <w:ilvl w:val="0"/>
+          <w:numId w:val="3"/>
+        </w:numPr>
+      </w:pPr>
+      <w:r>
+        <w:t xml:space="preserve">Pagina Admin: </w:t>
+      </w:r>
+    </w:p>
+    <w:p>
+      <w:pPr>
+        <w:pStyle w:val="Paragrafoelenco"/>
+      </w:pPr>
+      <w:r>
+        <w:t xml:space="preserve">Viene visualizzato lo stesso calendario come nella pagina prenotazioni ma gli slot prenotati vengono visualizzati corredati dai dati delle prenotazioni. </w:t>
+      </w:r>
+    </w:p>
+    <w:p>
+      <w:pPr>
+        <w:pStyle w:val="Paragrafoelenco"/>
+      </w:pPr>
+      <w:r>
+        <w:t>Ѐ presente un form per cancellare le prenotazioni ed uno per modificarle. Si possono anche impostare degli slot come non disponibili.</w:t>
+      </w:r>
+    </w:p>
+    <w:p>
+      <w:pPr>
+        <w:pStyle w:val="Paragrafoelenco"/>
         <w:rPr>
           <w:b/>
           <w:bCs/>
           <w:color w:val="FF0000"/>
         </w:rPr>
-        <w:t>DA COMPLETARE!!!!!!!!!!!!!!</w:t>
-      </w:r>
-    </w:p>
-    <w:p>
-      <w:r>
-        <w:t>Sono presenti altre pagine di servizio non direttamente raggiungibili:</w:t>
-      </w:r>
-    </w:p>
-    <w:p>
-      <w:pPr>
-        <w:pStyle w:val="Paragrafoelenco"/>
-        <w:numPr>
-          <w:ilvl w:val="0"/>
-          <w:numId w:val="6"/>
-        </w:numPr>
-      </w:pPr>
-      <w:r>
-        <w:t xml:space="preserve">Errore 404 e 500: Appaiono quando avviene un errore, la prima in caso di pagina sconosciuta, la seconda per problemi del server. </w:t>
+      </w:pPr>
+      <w:r>
+        <w:t xml:space="preserve">Data la natura didattica del progetto e il fatto che l’unico utente a cui è rivolta la pagina è l’amministratore abbiamo deciso di tralasciare la cura di </w:t>
       </w:r>
       <w:r>
         <w:rPr>
@@ -1486,13 +1472,13 @@
           <w:bCs/>
           <w:color w:val="FF0000"/>
         </w:rPr>
-        <w:t>EMOTIONAL DESIGN</w:t>
-      </w:r>
-    </w:p>
-    <w:p>
-      <w:pPr>
-        <w:pStyle w:val="Paragrafoelenco"/>
-      </w:pPr>
+        <w:t>DA COMPLETARE!!!!!!!!!!!!!!</w:t>
+      </w:r>
+    </w:p>
+    <w:p>
+      <w:r>
+        <w:t>Sono presenti altre pagine di servizio non direttamente raggiungibili:</w:t>
+      </w:r>
     </w:p>
     <w:p>
       <w:pPr>
@@ -1503,71 +1489,16 @@
         </w:numPr>
       </w:pPr>
       <w:r>
-        <w:t xml:space="preserve">Footer: </w:t>
-      </w:r>
-    </w:p>
-    <w:p>
-      <w:pPr>
-        <w:pStyle w:val="Paragrafoelenco"/>
-      </w:pPr>
-      <w:r>
-        <w:t>All’interno del footer sono state inserite le informazioni utili dopo aver visitato tutta la pagina. In questo caso i nomi dei componenti del gruppo, un link alla pagina contatti e i link ai social di Anna</w:t>
-      </w:r>
-      <w:r>
-        <w:t>, come è consuetudine</w:t>
-      </w:r>
-      <w:r>
-        <w:t xml:space="preserve">. È presente anche il link che porta alla pagina di login </w:t>
-      </w:r>
-      <w:r>
-        <w:lastRenderedPageBreak/>
-        <w:t>amministratori, è appositamente poco visibile perché essendo una parte del sito dedicata ai soli amministratori se l’utente non la nota è meglio poiché in questo modo viene ridotto carico cognitivo e si evita il sovraccarico.</w:t>
-      </w:r>
-    </w:p>
-    <w:p>
-      <w:pPr>
-        <w:pStyle w:val="Paragrafoelenco"/>
-      </w:pPr>
-    </w:p>
-    <w:p>
-      <w:pPr>
-        <w:rPr>
-          <w:rFonts w:asciiTheme="majorHAnsi" w:eastAsiaTheme="majorEastAsia" w:hAnsiTheme="majorHAnsi" w:cstheme="majorBidi"/>
-          <w:color w:val="0F4761" w:themeColor="accent1" w:themeShade="BF"/>
-          <w:sz w:val="32"/>
-          <w:szCs w:val="32"/>
-        </w:rPr>
-      </w:pPr>
-      <w:r>
-        <w:rPr>
-          <w:rFonts w:asciiTheme="majorHAnsi" w:eastAsiaTheme="majorEastAsia" w:hAnsiTheme="majorHAnsi" w:cstheme="majorBidi"/>
-          <w:color w:val="0F4761" w:themeColor="accent1" w:themeShade="BF"/>
-          <w:sz w:val="32"/>
-          <w:szCs w:val="32"/>
-        </w:rPr>
-        <w:t xml:space="preserve">2.3 </w:t>
-      </w:r>
-      <w:r>
-        <w:rPr>
-          <w:rFonts w:asciiTheme="majorHAnsi" w:eastAsiaTheme="majorEastAsia" w:hAnsiTheme="majorHAnsi" w:cstheme="majorBidi"/>
-          <w:color w:val="0F4761" w:themeColor="accent1" w:themeShade="BF"/>
-          <w:sz w:val="32"/>
-          <w:szCs w:val="32"/>
-        </w:rPr>
-        <w:t>Emotional design</w:t>
-      </w:r>
-    </w:p>
-    <w:p>
-      <w:pPr>
-        <w:pStyle w:val="Paragrafoelenco"/>
+        <w:t xml:space="preserve">Errore 404 e 500: Appaiono quando avviene un errore, la prima in caso di pagina sconosciuta, la seconda per problemi del server. </w:t>
+      </w:r>
+      <w:r>
         <w:rPr>
           <w:b/>
           <w:bCs/>
           <w:color w:val="FF0000"/>
-        </w:rPr>
-      </w:pPr>
-      <w:r>
-        <w:t xml:space="preserve">Nella pagina dell’errore 404 si è deciso di utilizzare una battuta in modo da stemperare l’animo del perduto. </w:t>
+          <w:u w:val="single"/>
+        </w:rPr>
+        <w:t>EMOTIONAL</w:t>
       </w:r>
       <w:r>
         <w:rPr>
@@ -1575,297 +1506,80 @@
           <w:bCs/>
           <w:color w:val="FF0000"/>
         </w:rPr>
-        <w:t>DA COMPLETARE!!!!!!!!!!!!!!</w:t>
-      </w:r>
-    </w:p>
-    <w:p>
-      <w:pPr>
-        <w:pStyle w:val="Paragrafoelenco"/>
-        <w:ind w:left="710"/>
-      </w:pPr>
-      <w:r>
-        <w:t>Invece per la pagina che gestisce gli errori 500 abbiamo puntato di nuovo su una battuta autoironica.</w:t>
-      </w:r>
-    </w:p>
-    <w:p>
-      <w:pPr>
-        <w:rPr>
-          <w:rFonts w:asciiTheme="majorHAnsi" w:eastAsiaTheme="majorEastAsia" w:hAnsiTheme="majorHAnsi" w:cstheme="majorBidi"/>
-          <w:color w:val="0F4761" w:themeColor="accent1" w:themeShade="BF"/>
-          <w:sz w:val="32"/>
-          <w:szCs w:val="32"/>
-        </w:rPr>
-      </w:pPr>
-      <w:r>
-        <w:rPr>
-          <w:rFonts w:asciiTheme="majorHAnsi" w:eastAsiaTheme="majorEastAsia" w:hAnsiTheme="majorHAnsi" w:cstheme="majorBidi"/>
-          <w:color w:val="0F4761" w:themeColor="accent1" w:themeShade="BF"/>
-          <w:sz w:val="32"/>
-          <w:szCs w:val="32"/>
-        </w:rPr>
-        <w:t>2.4 Suddivisione del lavoro</w:t>
-      </w:r>
-    </w:p>
-    <w:p>
-      <w:pPr>
-        <w:pStyle w:val="Paragrafoelenco"/>
-        <w:ind w:left="710"/>
-      </w:pPr>
-      <w:r>
-        <w:t xml:space="preserve">Michele Nesler: </w:t>
-      </w:r>
+        <w:t xml:space="preserve"> DESIGN</w:t>
+      </w:r>
+    </w:p>
+    <w:p>
+      <w:pPr>
+        <w:pStyle w:val="Paragrafoelenco"/>
+      </w:pPr>
     </w:p>
     <w:p>
       <w:pPr>
         <w:pStyle w:val="Paragrafoelenco"/>
         <w:numPr>
           <w:ilvl w:val="0"/>
-          <w:numId w:val="7"/>
-        </w:numPr>
-      </w:pPr>
-      <w:r>
-        <w:t>Script PHP</w:t>
-      </w:r>
-    </w:p>
-    <w:p>
-      <w:pPr>
-        <w:pStyle w:val="Paragrafoelenco"/>
-        <w:numPr>
-          <w:ilvl w:val="0"/>
-          <w:numId w:val="7"/>
-        </w:numPr>
-      </w:pPr>
-      <w:r>
-        <w:t>Sviluppo della base di dati</w:t>
-      </w:r>
-    </w:p>
-    <w:p>
-      <w:pPr>
-        <w:pStyle w:val="Paragrafoelenco"/>
-        <w:numPr>
-          <w:ilvl w:val="0"/>
-          <w:numId w:val="7"/>
-        </w:numPr>
-      </w:pPr>
-      <w:r>
-        <w:t>Progettazione e discussione delle funzionalità con Anna</w:t>
-      </w:r>
-    </w:p>
-    <w:p>
-      <w:pPr>
-        <w:pStyle w:val="Paragrafoelenco"/>
-        <w:numPr>
-          <w:ilvl w:val="0"/>
-          <w:numId w:val="7"/>
-        </w:numPr>
-      </w:pPr>
-      <w:r>
-        <w:t>Stesura Relazione</w:t>
-      </w:r>
-    </w:p>
-    <w:p>
-      <w:pPr>
-        <w:pStyle w:val="Paragrafoelenco"/>
-        <w:numPr>
-          <w:ilvl w:val="0"/>
-          <w:numId w:val="7"/>
-        </w:numPr>
-      </w:pPr>
-      <w:r>
-        <w:t>CSS dispositivi mobili (esclusa pagina Prenotazioni)</w:t>
-      </w:r>
-    </w:p>
-    <w:p>
-      <w:pPr>
-        <w:pStyle w:val="Paragrafoelenco"/>
-        <w:numPr>
-          <w:ilvl w:val="0"/>
-          <w:numId w:val="7"/>
-        </w:numPr>
-      </w:pPr>
-      <w:r>
-        <w:t>CSS desktop contenuto pagine “Chi Sono” “Fisioterapia” e “Danzaterapia”</w:t>
-      </w:r>
-    </w:p>
-    <w:p>
-      <w:pPr>
-        <w:pStyle w:val="Paragrafoelenco"/>
-        <w:numPr>
-          <w:ilvl w:val="0"/>
-          <w:numId w:val="7"/>
-        </w:numPr>
-      </w:pPr>
-      <w:r>
-        <w:t>CSS grid “prestazioni offerte” nella pagina Home</w:t>
-      </w:r>
-    </w:p>
-    <w:p>
-      <w:pPr>
-        <w:pStyle w:val="Paragrafoelenco"/>
-        <w:numPr>
-          <w:ilvl w:val="0"/>
-          <w:numId w:val="7"/>
-        </w:numPr>
-      </w:pPr>
-      <w:r>
-        <w:t xml:space="preserve">JS navbar </w:t>
-      </w:r>
-    </w:p>
-    <w:p>
-      <w:pPr>
-        <w:pStyle w:val="Paragrafoelenco"/>
-        <w:numPr>
-          <w:ilvl w:val="0"/>
-          <w:numId w:val="7"/>
-        </w:numPr>
-      </w:pPr>
-      <w:r>
-        <w:t>HTML Home</w:t>
-      </w:r>
-    </w:p>
-    <w:p>
-      <w:pPr>
-        <w:ind w:left="708"/>
-      </w:pPr>
-      <w:r>
-        <w:t>Elia Leonetti:</w:t>
-      </w:r>
-    </w:p>
-    <w:p>
-      <w:pPr>
-        <w:pStyle w:val="Paragrafoelenco"/>
-        <w:numPr>
-          <w:ilvl w:val="0"/>
-          <w:numId w:val="8"/>
-        </w:numPr>
-      </w:pPr>
-      <w:r>
-        <w:t>HTML e CSS pagina Prenotazioni</w:t>
-      </w:r>
-    </w:p>
-    <w:p>
-      <w:pPr>
-        <w:pStyle w:val="Paragrafoelenco"/>
-        <w:numPr>
-          <w:ilvl w:val="0"/>
-          <w:numId w:val="8"/>
-        </w:numPr>
-      </w:pPr>
-      <w:r>
-        <w:t>CSS desktop vario</w:t>
-      </w:r>
-    </w:p>
-    <w:p>
-      <w:pPr>
-        <w:pStyle w:val="Paragrafoelenco"/>
-        <w:numPr>
-          <w:ilvl w:val="0"/>
-          <w:numId w:val="8"/>
-        </w:numPr>
-      </w:pPr>
-      <w:r>
-        <w:t>JS calendario nella pagina Prenotazioni</w:t>
-      </w:r>
-    </w:p>
-    <w:p>
-      <w:pPr>
-        <w:pStyle w:val="Paragrafoelenco"/>
-        <w:numPr>
-          <w:ilvl w:val="0"/>
-          <w:numId w:val="8"/>
-        </w:numPr>
-      </w:pPr>
-      <w:r>
-        <w:t>JS dedicato alla comparsa della sezione “dati-carta” nel form di prenotazione</w:t>
-      </w:r>
-    </w:p>
-    <w:p>
-      <w:pPr>
-        <w:ind w:left="708"/>
-      </w:pPr>
-      <w:r>
-        <w:t>Luca Parise</w:t>
-      </w:r>
-      <w:r>
-        <w:t>:</w:t>
-      </w:r>
-    </w:p>
-    <w:p>
-      <w:pPr>
-        <w:pStyle w:val="Paragrafoelenco"/>
-        <w:numPr>
-          <w:ilvl w:val="0"/>
-          <w:numId w:val="9"/>
-        </w:numPr>
-      </w:pPr>
-      <w:r>
-        <w:t>JS validazione form</w:t>
-      </w:r>
-    </w:p>
-    <w:p>
-      <w:pPr>
-        <w:pStyle w:val="Paragrafoelenco"/>
-        <w:numPr>
-          <w:ilvl w:val="0"/>
-          <w:numId w:val="9"/>
-        </w:numPr>
-      </w:pPr>
-      <w:r>
-        <w:t>CSS per la stampa</w:t>
-      </w:r>
-    </w:p>
-    <w:p>
-      <w:pPr>
-        <w:ind w:left="708"/>
-      </w:pPr>
-      <w:r>
-        <w:t>Marco Cristo</w:t>
-      </w:r>
-      <w:r>
-        <w:t>:</w:t>
-      </w:r>
-    </w:p>
-    <w:p>
-      <w:pPr>
-        <w:pStyle w:val="Paragrafoelenco"/>
-        <w:numPr>
-          <w:ilvl w:val="0"/>
-          <w:numId w:val="10"/>
-        </w:numPr>
-      </w:pPr>
-      <w:r>
-        <w:t>HTML e CSS pagina “massaggi”</w:t>
-      </w:r>
-    </w:p>
-    <w:p>
-      <w:pPr>
-        <w:pStyle w:val="Paragrafoelenco"/>
-        <w:numPr>
-          <w:ilvl w:val="0"/>
-          <w:numId w:val="10"/>
-        </w:numPr>
-      </w:pPr>
-      <w:r>
-        <w:t>Ideazione dei contenuti per l’emotional desing</w:t>
-      </w:r>
-      <w:r>
-        <w:t xml:space="preserve"> nelle pagine 404 e 500</w:t>
-      </w:r>
-    </w:p>
-    <w:p>
-      <w:pPr>
-        <w:pStyle w:val="Paragrafoelenco"/>
-        <w:numPr>
-          <w:ilvl w:val="0"/>
-          <w:numId w:val="10"/>
-        </w:numPr>
-      </w:pPr>
-      <w:r>
-        <w:t>HTML e CSS pagine errori 404 e 500</w:t>
-      </w:r>
-    </w:p>
-    <w:p>
-      <w:pPr>
+          <w:numId w:val="6"/>
+        </w:numPr>
+      </w:pPr>
+      <w:r>
+        <w:t xml:space="preserve">Footer: </w:t>
+      </w:r>
+    </w:p>
+    <w:p>
+      <w:pPr>
+        <w:pStyle w:val="Paragrafoelenco"/>
+      </w:pPr>
+      <w:r>
+        <w:t xml:space="preserve">All’interno del footer sono state inserite le informazioni utili dopo aver visitato tutta la pagina. In questo caso i nomi dei componenti del gruppo, un link alla pagina contatti e i link ai social di </w:t>
+      </w:r>
+      <w:r>
+        <w:lastRenderedPageBreak/>
+        <w:t>Anna</w:t>
+      </w:r>
+      <w:r>
+        <w:t>, come è consuetudine</w:t>
+      </w:r>
+      <w:r>
+        <w:t>. È presente anche il link che porta alla pagina di login amministratori, è appositamente poco visibile perché essendo una parte del sito dedicata ai soli amministratori se l’utente non la nota è meglio poiché in questo modo viene ridotto carico cognitivo e si evita il sovraccarico.</w:t>
+      </w:r>
+    </w:p>
+    <w:p>
+      <w:pPr>
+        <w:pStyle w:val="Paragrafoelenco"/>
+      </w:pPr>
+    </w:p>
+    <w:p>
+      <w:pPr>
+        <w:rPr>
+          <w:rFonts w:asciiTheme="majorHAnsi" w:eastAsiaTheme="majorEastAsia" w:hAnsiTheme="majorHAnsi" w:cstheme="majorBidi"/>
+          <w:color w:val="0F4761" w:themeColor="accent1" w:themeShade="BF"/>
+          <w:sz w:val="32"/>
+          <w:szCs w:val="32"/>
+        </w:rPr>
+      </w:pPr>
+      <w:r>
+        <w:rPr>
+          <w:rFonts w:asciiTheme="majorHAnsi" w:eastAsiaTheme="majorEastAsia" w:hAnsiTheme="majorHAnsi" w:cstheme="majorBidi"/>
+          <w:color w:val="0F4761" w:themeColor="accent1" w:themeShade="BF"/>
+          <w:sz w:val="32"/>
+          <w:szCs w:val="32"/>
+        </w:rPr>
+        <w:t xml:space="preserve">2.3 </w:t>
+      </w:r>
+      <w:r>
+        <w:rPr>
+          <w:rFonts w:asciiTheme="majorHAnsi" w:eastAsiaTheme="majorEastAsia" w:hAnsiTheme="majorHAnsi" w:cstheme="majorBidi"/>
+          <w:color w:val="0F4761" w:themeColor="accent1" w:themeShade="BF"/>
+          <w:sz w:val="32"/>
+          <w:szCs w:val="32"/>
+        </w:rPr>
+        <w:t>Emotional design</w:t>
+      </w:r>
+    </w:p>
+    <w:p>
+      <w:pPr>
+        <w:pStyle w:val="Paragrafoelenco"/>
         <w:rPr>
           <w:b/>
           <w:bCs/>
@@ -1873,6 +1587,9 @@
         </w:rPr>
       </w:pPr>
       <w:r>
+        <w:t xml:space="preserve">Nella pagina dell’errore 404 si è deciso di utilizzare una battuta in modo da stemperare l’animo del perduto. </w:t>
+      </w:r>
+      <w:r>
         <w:rPr>
           <w:b/>
           <w:bCs/>
@@ -1882,96 +1599,242 @@
       </w:r>
     </w:p>
     <w:p>
-      <w:r>
-        <w:t>No</w:t>
-      </w:r>
-      <w:r>
-        <w:t>no</w:t>
-      </w:r>
-      <w:r>
-        <w:t>stante questa suddivisione, tutti i membri hanno collaborato in tutti gli aspetti della realizzazione del sito, particolarmente per quanto riguarda l’</w:t>
-      </w:r>
-      <w:r>
-        <w:t>accessibilità</w:t>
-      </w:r>
-      <w:r>
-        <w:t xml:space="preserve"> di esso.</w:t>
-      </w:r>
-    </w:p>
-    <w:p>
-      <w:pPr>
-        <w:rPr>
-          <w:rFonts w:asciiTheme="majorHAnsi" w:eastAsiaTheme="majorEastAsia" w:hAnsiTheme="majorHAnsi" w:cstheme="majorBidi"/>
-          <w:color w:val="0F4761" w:themeColor="accent1" w:themeShade="BF"/>
-          <w:sz w:val="32"/>
-          <w:szCs w:val="32"/>
-        </w:rPr>
-      </w:pPr>
-      <w:r>
-        <w:rPr>
-          <w:rFonts w:asciiTheme="majorHAnsi" w:eastAsiaTheme="majorEastAsia" w:hAnsiTheme="majorHAnsi" w:cstheme="majorBidi"/>
-          <w:color w:val="0F4761" w:themeColor="accent1" w:themeShade="BF"/>
-          <w:sz w:val="32"/>
-          <w:szCs w:val="32"/>
-        </w:rPr>
-        <w:t>3 Implementazione</w:t>
-      </w:r>
-    </w:p>
-    <w:p>
-      <w:pPr>
-        <w:rPr>
-          <w:rFonts w:asciiTheme="majorHAnsi" w:eastAsiaTheme="majorEastAsia" w:hAnsiTheme="majorHAnsi" w:cstheme="majorBidi"/>
-          <w:color w:val="0F4761" w:themeColor="accent1" w:themeShade="BF"/>
-          <w:sz w:val="32"/>
-          <w:szCs w:val="32"/>
-        </w:rPr>
-      </w:pPr>
-      <w:r>
-        <w:rPr>
-          <w:rFonts w:asciiTheme="majorHAnsi" w:eastAsiaTheme="majorEastAsia" w:hAnsiTheme="majorHAnsi" w:cstheme="majorBidi"/>
-          <w:color w:val="0F4761" w:themeColor="accent1" w:themeShade="BF"/>
-          <w:sz w:val="32"/>
-          <w:szCs w:val="32"/>
-        </w:rPr>
-        <w:t xml:space="preserve">3.1 Front-end </w:t>
-      </w:r>
-    </w:p>
-    <w:p>
-      <w:pPr>
-        <w:rPr>
-          <w:rFonts w:asciiTheme="majorHAnsi" w:eastAsiaTheme="majorEastAsia" w:hAnsiTheme="majorHAnsi" w:cstheme="majorBidi"/>
-          <w:color w:val="0F4761" w:themeColor="accent1" w:themeShade="BF"/>
-          <w:sz w:val="32"/>
-          <w:szCs w:val="32"/>
-        </w:rPr>
-      </w:pPr>
-      <w:r>
-        <w:rPr>
-          <w:rFonts w:asciiTheme="majorHAnsi" w:eastAsiaTheme="majorEastAsia" w:hAnsiTheme="majorHAnsi" w:cstheme="majorBidi"/>
-          <w:color w:val="0F4761" w:themeColor="accent1" w:themeShade="BF"/>
-          <w:sz w:val="32"/>
-          <w:szCs w:val="32"/>
-        </w:rPr>
-        <w:t>3.1.1 Script di validazione</w:t>
+      <w:pPr>
+        <w:pStyle w:val="Paragrafoelenco"/>
+        <w:ind w:left="710"/>
+      </w:pPr>
+      <w:r>
+        <w:t>Invece per la pagina che gestisce gli errori 500 abbiamo puntato di nuovo su una battuta autoironica.</w:t>
+      </w:r>
+    </w:p>
+    <w:p>
+      <w:pPr>
+        <w:rPr>
+          <w:rFonts w:asciiTheme="majorHAnsi" w:eastAsiaTheme="majorEastAsia" w:hAnsiTheme="majorHAnsi" w:cstheme="majorBidi"/>
+          <w:color w:val="0F4761" w:themeColor="accent1" w:themeShade="BF"/>
+          <w:sz w:val="32"/>
+          <w:szCs w:val="32"/>
+        </w:rPr>
+      </w:pPr>
+      <w:r>
+        <w:rPr>
+          <w:rFonts w:asciiTheme="majorHAnsi" w:eastAsiaTheme="majorEastAsia" w:hAnsiTheme="majorHAnsi" w:cstheme="majorBidi"/>
+          <w:color w:val="0F4761" w:themeColor="accent1" w:themeShade="BF"/>
+          <w:sz w:val="32"/>
+          <w:szCs w:val="32"/>
+        </w:rPr>
+        <w:t>2.4 Suddivisione del lavoro</w:t>
+      </w:r>
+    </w:p>
+    <w:p>
+      <w:pPr>
+        <w:pStyle w:val="Paragrafoelenco"/>
+        <w:ind w:left="710"/>
+      </w:pPr>
+      <w:r>
+        <w:t xml:space="preserve">Michele Nesler: </w:t>
+      </w:r>
+    </w:p>
+    <w:p>
+      <w:pPr>
+        <w:pStyle w:val="Paragrafoelenco"/>
+        <w:numPr>
+          <w:ilvl w:val="0"/>
+          <w:numId w:val="7"/>
+        </w:numPr>
+      </w:pPr>
+      <w:r>
+        <w:t>Script PHP</w:t>
+      </w:r>
+    </w:p>
+    <w:p>
+      <w:pPr>
+        <w:pStyle w:val="Paragrafoelenco"/>
+        <w:numPr>
+          <w:ilvl w:val="0"/>
+          <w:numId w:val="7"/>
+        </w:numPr>
+      </w:pPr>
+      <w:r>
+        <w:t>Sviluppo della base di dati</w:t>
+      </w:r>
+    </w:p>
+    <w:p>
+      <w:pPr>
+        <w:pStyle w:val="Paragrafoelenco"/>
+        <w:numPr>
+          <w:ilvl w:val="0"/>
+          <w:numId w:val="7"/>
+        </w:numPr>
+      </w:pPr>
+      <w:r>
+        <w:t>Progettazione e discussione delle funzionalità con Anna</w:t>
+      </w:r>
+    </w:p>
+    <w:p>
+      <w:pPr>
+        <w:pStyle w:val="Paragrafoelenco"/>
+        <w:numPr>
+          <w:ilvl w:val="0"/>
+          <w:numId w:val="7"/>
+        </w:numPr>
+      </w:pPr>
+      <w:r>
+        <w:t>Stesura Relazione</w:t>
+      </w:r>
+    </w:p>
+    <w:p>
+      <w:pPr>
+        <w:pStyle w:val="Paragrafoelenco"/>
+        <w:numPr>
+          <w:ilvl w:val="0"/>
+          <w:numId w:val="7"/>
+        </w:numPr>
+      </w:pPr>
+      <w:r>
+        <w:t>CSS dispositivi mobili (esclusa pagina Prenotazioni)</w:t>
+      </w:r>
+    </w:p>
+    <w:p>
+      <w:pPr>
+        <w:pStyle w:val="Paragrafoelenco"/>
+        <w:numPr>
+          <w:ilvl w:val="0"/>
+          <w:numId w:val="7"/>
+        </w:numPr>
+      </w:pPr>
+      <w:r>
+        <w:t>CSS desktop contenuto pagine “Chi Sono” “Fisioterapia” e “Danzaterapia”</w:t>
+      </w:r>
+      <w:r>
+        <w:t xml:space="preserve"> e “corsi di massaggio”</w:t>
+      </w:r>
+    </w:p>
+    <w:p>
+      <w:pPr>
+        <w:pStyle w:val="Paragrafoelenco"/>
+        <w:numPr>
+          <w:ilvl w:val="0"/>
+          <w:numId w:val="7"/>
+        </w:numPr>
+      </w:pPr>
+      <w:r>
+        <w:t>CSS grid “prestazioni offerte” nella pagina Home</w:t>
+      </w:r>
+    </w:p>
+    <w:p>
+      <w:pPr>
+        <w:pStyle w:val="Paragrafoelenco"/>
+        <w:numPr>
+          <w:ilvl w:val="0"/>
+          <w:numId w:val="7"/>
+        </w:numPr>
+      </w:pPr>
+      <w:r>
+        <w:t xml:space="preserve">JS navbar </w:t>
+      </w:r>
+    </w:p>
+    <w:p>
+      <w:pPr>
+        <w:pStyle w:val="Paragrafoelenco"/>
+        <w:numPr>
+          <w:ilvl w:val="0"/>
+          <w:numId w:val="7"/>
+        </w:numPr>
+      </w:pPr>
+      <w:r>
+        <w:t>HTML Home</w:t>
       </w:r>
     </w:p>
     <w:p>
       <w:pPr>
         <w:ind w:left="708"/>
       </w:pPr>
+      <w:r>
+        <w:t>Elia Leonetti:</w:t>
+      </w:r>
+    </w:p>
+    <w:p>
+      <w:pPr>
+        <w:pStyle w:val="Paragrafoelenco"/>
+        <w:numPr>
+          <w:ilvl w:val="0"/>
+          <w:numId w:val="8"/>
+        </w:numPr>
+      </w:pPr>
+      <w:r>
+        <w:t>HTML e CSS pagina Prenotazioni</w:t>
+      </w:r>
+    </w:p>
+    <w:p>
+      <w:pPr>
+        <w:pStyle w:val="Paragrafoelenco"/>
+        <w:numPr>
+          <w:ilvl w:val="0"/>
+          <w:numId w:val="8"/>
+        </w:numPr>
+      </w:pPr>
+      <w:r>
+        <w:t>CSS desktop vario</w:t>
+      </w:r>
+    </w:p>
+    <w:p>
+      <w:pPr>
+        <w:pStyle w:val="Paragrafoelenco"/>
+        <w:numPr>
+          <w:ilvl w:val="0"/>
+          <w:numId w:val="8"/>
+        </w:numPr>
+      </w:pPr>
+      <w:r>
+        <w:t>JS calendario nella pagina Prenotazioni</w:t>
+      </w:r>
+    </w:p>
+    <w:p>
+      <w:pPr>
+        <w:pStyle w:val="Paragrafoelenco"/>
+        <w:numPr>
+          <w:ilvl w:val="0"/>
+          <w:numId w:val="8"/>
+        </w:numPr>
+      </w:pPr>
+      <w:r>
+        <w:t>JS dedicato alla comparsa della sezione “dati-carta” nel form di prenotazione</w:t>
+      </w:r>
     </w:p>
     <w:p>
       <w:pPr>
         <w:ind w:left="708"/>
-        <w:rPr>
-          <w:highlight w:val="yellow"/>
-        </w:rPr>
-      </w:pPr>
-      <w:r>
-        <w:rPr>
-          <w:highlight w:val="yellow"/>
-        </w:rPr>
-        <w:t>Per gestire la validazione lato client dei dati immessi dall’utente è stato scritto un JavaScript che li controlla tramite espressioni regolari. I contenuti dei campi vengono validati ogni qualvolta il focus su di loro cambia. Gli errori vengono mostrati all’utente tramite una lista non ordinata che viene appesa alla label del campo. Per fare in modo che questo nuovo elemento dinamico abbia un significato di alert lo script aggiunge quel ruolo ARIA alla lista.</w:t>
+      </w:pPr>
+      <w:r>
+        <w:t>Luca Parise</w:t>
+      </w:r>
+      <w:r>
+        <w:t>:</w:t>
+      </w:r>
+    </w:p>
+    <w:p>
+      <w:pPr>
+        <w:pStyle w:val="Paragrafoelenco"/>
+        <w:numPr>
+          <w:ilvl w:val="0"/>
+          <w:numId w:val="9"/>
+        </w:numPr>
+      </w:pPr>
+      <w:r>
+        <w:t>JS validazione form</w:t>
+      </w:r>
+    </w:p>
+    <w:p>
+      <w:pPr>
+        <w:pStyle w:val="Paragrafoelenco"/>
+        <w:numPr>
+          <w:ilvl w:val="0"/>
+          <w:numId w:val="9"/>
+        </w:numPr>
+      </w:pPr>
+      <w:r>
+        <w:t>CSS per la stampa</w:t>
       </w:r>
     </w:p>
     <w:p>
@@ -1979,30 +1842,10 @@
         <w:ind w:left="708"/>
       </w:pPr>
       <w:r>
-        <w:rPr>
-          <w:highlight w:val="yellow"/>
-        </w:rPr>
-        <w:t>Se è compilato correttamente viene visualizzata sopra il campo dati sulla destra una spunta verde, altrimenti viene visualizzato un messaggio d’errore che descrive il problema in rosso.</w:t>
-      </w:r>
-      <w:r>
-        <w:rPr>
-          <w:highlight w:val="yellow"/>
-        </w:rPr>
-        <w:t xml:space="preserve"> Prima di poter inviare il form nessun campo dati deve mostrare il messaggio d’errore. Quando viene visualizzato il messaggio d’errore il focus viene automaticamente riportato sul campo dati interessato, per migliorare l’accessibilità.</w:t>
-      </w:r>
-    </w:p>
-    <w:p>
-      <w:pPr>
-        <w:ind w:left="708"/>
-        <w:rPr>
-          <w:highlight w:val="yellow"/>
-        </w:rPr>
-      </w:pPr>
-      <w:r>
-        <w:rPr>
-          <w:highlight w:val="yellow"/>
-        </w:rPr>
-        <w:t>Al fine della validazione dei form all’interno del sito, si è deciso di implementare dei controlli attraverso l’uso di javascript. Si è fatto un esteso uso dei principali strumenti che il linguaggio fornisce tra cui:</w:t>
+        <w:t>Marco Cristo</w:t>
+      </w:r>
+      <w:r>
+        <w:t>:</w:t>
       </w:r>
     </w:p>
     <w:p>
@@ -2010,18 +1853,11 @@
         <w:pStyle w:val="Paragrafoelenco"/>
         <w:numPr>
           <w:ilvl w:val="0"/>
-          <w:numId w:val="11"/>
-        </w:numPr>
-        <w:ind w:left="1428"/>
-        <w:rPr>
-          <w:highlight w:val="yellow"/>
-        </w:rPr>
-      </w:pPr>
-      <w:r>
-        <w:rPr>
-          <w:highlight w:val="yellow"/>
-        </w:rPr>
-        <w:t>Modifica del DOM (Document object model)</w:t>
+          <w:numId w:val="10"/>
+        </w:numPr>
+      </w:pPr>
+      <w:r>
+        <w:t>HTML e CSS pagina “massaggi”</w:t>
       </w:r>
     </w:p>
     <w:p>
@@ -2029,18 +1865,14 @@
         <w:pStyle w:val="Paragrafoelenco"/>
         <w:numPr>
           <w:ilvl w:val="0"/>
-          <w:numId w:val="11"/>
-        </w:numPr>
-        <w:ind w:left="1428"/>
-        <w:rPr>
-          <w:highlight w:val="yellow"/>
-        </w:rPr>
-      </w:pPr>
-      <w:r>
-        <w:rPr>
-          <w:highlight w:val="yellow"/>
-        </w:rPr>
-        <w:t xml:space="preserve">Modifica dei nodi </w:t>
+          <w:numId w:val="10"/>
+        </w:numPr>
+      </w:pPr>
+      <w:r>
+        <w:t>Ideazione dei contenuti per l’emotional desing</w:t>
+      </w:r>
+      <w:r>
+        <w:t xml:space="preserve"> nelle pagine 404 e 500</w:t>
       </w:r>
     </w:p>
     <w:p>
@@ -2048,86 +1880,11 @@
         <w:pStyle w:val="Paragrafoelenco"/>
         <w:numPr>
           <w:ilvl w:val="0"/>
-          <w:numId w:val="11"/>
-        </w:numPr>
-        <w:ind w:left="1428"/>
-        <w:rPr>
-          <w:highlight w:val="yellow"/>
-        </w:rPr>
-      </w:pPr>
-      <w:r>
-        <w:rPr>
-          <w:highlight w:val="yellow"/>
-        </w:rPr>
-        <w:t xml:space="preserve">Gestione degli eventi </w:t>
-      </w:r>
-    </w:p>
-    <w:p>
-      <w:pPr>
-        <w:ind w:left="708"/>
-        <w:rPr>
-          <w:highlight w:val="yellow"/>
-        </w:rPr>
-      </w:pPr>
-      <w:r>
-        <w:rPr>
-          <w:highlight w:val="yellow"/>
-        </w:rPr>
-        <w:t xml:space="preserve">In particolare, il sito presenta tre documenti per il controllo dei form: </w:t>
-      </w:r>
-    </w:p>
-    <w:p>
-      <w:pPr>
-        <w:pStyle w:val="Paragrafoelenco"/>
-        <w:numPr>
-          <w:ilvl w:val="0"/>
-          <w:numId w:val="11"/>
-        </w:numPr>
-        <w:ind w:left="1428"/>
-        <w:rPr>
-          <w:highlight w:val="yellow"/>
-        </w:rPr>
-      </w:pPr>
-      <w:r>
-        <w:rPr>
-          <w:highlight w:val="yellow"/>
-        </w:rPr>
-        <w:t>controllo_form_contatti.js</w:t>
-      </w:r>
-    </w:p>
-    <w:p>
-      <w:pPr>
-        <w:pStyle w:val="Paragrafoelenco"/>
-        <w:numPr>
-          <w:ilvl w:val="0"/>
-          <w:numId w:val="11"/>
-        </w:numPr>
-        <w:ind w:left="1428"/>
-        <w:rPr>
-          <w:highlight w:val="yellow"/>
-        </w:rPr>
-      </w:pPr>
-      <w:r>
-        <w:rPr>
-          <w:highlight w:val="yellow"/>
-        </w:rPr>
-        <w:t>controllo_form_prenotazioni.js</w:t>
-      </w:r>
-    </w:p>
-    <w:p>
-      <w:pPr>
-        <w:pStyle w:val="Paragrafoelenco"/>
-        <w:numPr>
-          <w:ilvl w:val="0"/>
-          <w:numId w:val="11"/>
-        </w:numPr>
-        <w:ind w:left="1428"/>
-      </w:pPr>
-      <w:r>
-        <w:rPr>
-          <w:highlight w:val="yellow"/>
-        </w:rPr>
-        <w:t>controllo_form_loginTemplate.js</w:t>
+          <w:numId w:val="10"/>
+        </w:numPr>
+      </w:pPr>
+      <w:r>
+        <w:t>HTML e CSS pagine errori 404 e 500</w:t>
       </w:r>
     </w:p>
     <w:p>
@@ -2144,189 +1901,460 @@
           <w:bCs/>
           <w:color w:val="FF0000"/>
         </w:rPr>
-        <w:t xml:space="preserve">DA </w:t>
-      </w:r>
-      <w:r>
+        <w:t>DA COMPLETARE!!!!!!!!!!!!!!</w:t>
+      </w:r>
+    </w:p>
+    <w:p>
+      <w:r>
+        <w:t>No</w:t>
+      </w:r>
+      <w:r>
+        <w:t>no</w:t>
+      </w:r>
+      <w:r>
+        <w:t>stante questa suddivisione, tutti i membri hanno collaborato in tutti gli aspetti della realizzazione del sito, particolarmente per quanto riguarda l’</w:t>
+      </w:r>
+      <w:r>
+        <w:t>accessibilità</w:t>
+      </w:r>
+      <w:r>
+        <w:t xml:space="preserve"> di esso.</w:t>
+      </w:r>
+    </w:p>
+    <w:p>
+      <w:pPr>
+        <w:rPr>
+          <w:rFonts w:asciiTheme="majorHAnsi" w:eastAsiaTheme="majorEastAsia" w:hAnsiTheme="majorHAnsi" w:cstheme="majorBidi"/>
+          <w:color w:val="0F4761" w:themeColor="accent1" w:themeShade="BF"/>
+          <w:sz w:val="32"/>
+          <w:szCs w:val="32"/>
+        </w:rPr>
+      </w:pPr>
+      <w:r>
+        <w:rPr>
+          <w:rFonts w:asciiTheme="majorHAnsi" w:eastAsiaTheme="majorEastAsia" w:hAnsiTheme="majorHAnsi" w:cstheme="majorBidi"/>
+          <w:color w:val="0F4761" w:themeColor="accent1" w:themeShade="BF"/>
+          <w:sz w:val="32"/>
+          <w:szCs w:val="32"/>
+        </w:rPr>
+        <w:t>3 Implementazione</w:t>
+      </w:r>
+    </w:p>
+    <w:p>
+      <w:pPr>
+        <w:rPr>
+          <w:rFonts w:asciiTheme="majorHAnsi" w:eastAsiaTheme="majorEastAsia" w:hAnsiTheme="majorHAnsi" w:cstheme="majorBidi"/>
+          <w:color w:val="0F4761" w:themeColor="accent1" w:themeShade="BF"/>
+          <w:sz w:val="32"/>
+          <w:szCs w:val="32"/>
+        </w:rPr>
+      </w:pPr>
+      <w:r>
+        <w:rPr>
+          <w:rFonts w:asciiTheme="majorHAnsi" w:eastAsiaTheme="majorEastAsia" w:hAnsiTheme="majorHAnsi" w:cstheme="majorBidi"/>
+          <w:color w:val="0F4761" w:themeColor="accent1" w:themeShade="BF"/>
+          <w:sz w:val="32"/>
+          <w:szCs w:val="32"/>
+        </w:rPr>
+        <w:t xml:space="preserve">3.1 Front-end </w:t>
+      </w:r>
+    </w:p>
+    <w:p>
+      <w:pPr>
+        <w:rPr>
+          <w:rFonts w:asciiTheme="majorHAnsi" w:eastAsiaTheme="majorEastAsia" w:hAnsiTheme="majorHAnsi" w:cstheme="majorBidi"/>
+          <w:color w:val="0F4761" w:themeColor="accent1" w:themeShade="BF"/>
+          <w:sz w:val="32"/>
+          <w:szCs w:val="32"/>
+        </w:rPr>
+      </w:pPr>
+      <w:r>
+        <w:rPr>
+          <w:rFonts w:asciiTheme="majorHAnsi" w:eastAsiaTheme="majorEastAsia" w:hAnsiTheme="majorHAnsi" w:cstheme="majorBidi"/>
+          <w:color w:val="0F4761" w:themeColor="accent1" w:themeShade="BF"/>
+          <w:sz w:val="32"/>
+          <w:szCs w:val="32"/>
+        </w:rPr>
+        <w:lastRenderedPageBreak/>
+        <w:t>3.1.1 Script di validazione</w:t>
+      </w:r>
+    </w:p>
+    <w:p>
+      <w:pPr>
+        <w:ind w:left="708"/>
+      </w:pPr>
+    </w:p>
+    <w:p>
+      <w:pPr>
+        <w:ind w:left="708"/>
+        <w:rPr>
+          <w:highlight w:val="yellow"/>
+        </w:rPr>
+      </w:pPr>
+      <w:r>
+        <w:rPr>
+          <w:highlight w:val="yellow"/>
+        </w:rPr>
+        <w:t>Per gestire la validazione lato client dei dati immessi dall’utente è stato scritto un JavaScript che li controlla tramite espressioni regolari. I contenuti dei campi vengono validati ogni qualvolta il focus su di loro cambia. Gli errori vengono mostrati all’utente tramite una lista non ordinata che viene appesa alla label del campo. Per fare in modo che questo nuovo elemento dinamico abbia un significato di alert lo script aggiunge quel ruolo ARIA alla lista.</w:t>
+      </w:r>
+    </w:p>
+    <w:p>
+      <w:pPr>
+        <w:ind w:left="708"/>
+      </w:pPr>
+      <w:r>
+        <w:rPr>
+          <w:highlight w:val="yellow"/>
+        </w:rPr>
+        <w:t>Se è compilato correttamente viene visualizzata sopra il campo dati sulla destra una spunta verde, altrimenti viene visualizzato un messaggio d’errore che descrive il problema in rosso.</w:t>
+      </w:r>
+      <w:r>
+        <w:rPr>
+          <w:highlight w:val="yellow"/>
+        </w:rPr>
+        <w:t xml:space="preserve"> Prima di poter inviare il form nessun campo dati deve mostrare il messaggio d’errore. Quando viene visualizzato il messaggio d’errore il focus viene automaticamente riportato sul campo dati interessato, per migliorare l’accessibilità.</w:t>
+      </w:r>
+    </w:p>
+    <w:p>
+      <w:pPr>
+        <w:ind w:left="708"/>
+        <w:rPr>
+          <w:highlight w:val="yellow"/>
+        </w:rPr>
+      </w:pPr>
+      <w:r>
+        <w:rPr>
+          <w:highlight w:val="yellow"/>
+        </w:rPr>
+        <w:t>Al fine della validazione dei form all’interno del sito, si è deciso di implementare dei controlli attraverso l’uso di javascript. Si è fatto un esteso uso dei principali strumenti che il linguaggio fornisce tra cui:</w:t>
+      </w:r>
+    </w:p>
+    <w:p>
+      <w:pPr>
+        <w:pStyle w:val="Paragrafoelenco"/>
+        <w:numPr>
+          <w:ilvl w:val="0"/>
+          <w:numId w:val="11"/>
+        </w:numPr>
+        <w:ind w:left="1428"/>
+        <w:rPr>
+          <w:highlight w:val="yellow"/>
+        </w:rPr>
+      </w:pPr>
+      <w:r>
+        <w:rPr>
+          <w:highlight w:val="yellow"/>
+        </w:rPr>
+        <w:t>Modifica del DOM (Document object model)</w:t>
+      </w:r>
+    </w:p>
+    <w:p>
+      <w:pPr>
+        <w:pStyle w:val="Paragrafoelenco"/>
+        <w:numPr>
+          <w:ilvl w:val="0"/>
+          <w:numId w:val="11"/>
+        </w:numPr>
+        <w:ind w:left="1428"/>
+        <w:rPr>
+          <w:highlight w:val="yellow"/>
+        </w:rPr>
+      </w:pPr>
+      <w:r>
+        <w:rPr>
+          <w:highlight w:val="yellow"/>
+        </w:rPr>
+        <w:t xml:space="preserve">Modifica dei nodi </w:t>
+      </w:r>
+    </w:p>
+    <w:p>
+      <w:pPr>
+        <w:pStyle w:val="Paragrafoelenco"/>
+        <w:numPr>
+          <w:ilvl w:val="0"/>
+          <w:numId w:val="11"/>
+        </w:numPr>
+        <w:ind w:left="1428"/>
+        <w:rPr>
+          <w:highlight w:val="yellow"/>
+        </w:rPr>
+      </w:pPr>
+      <w:r>
+        <w:rPr>
+          <w:highlight w:val="yellow"/>
+        </w:rPr>
+        <w:t xml:space="preserve">Gestione degli eventi </w:t>
+      </w:r>
+    </w:p>
+    <w:p>
+      <w:pPr>
+        <w:ind w:left="708"/>
+        <w:rPr>
+          <w:highlight w:val="yellow"/>
+        </w:rPr>
+      </w:pPr>
+      <w:r>
+        <w:rPr>
+          <w:highlight w:val="yellow"/>
+        </w:rPr>
+        <w:t xml:space="preserve">In particolare, il sito presenta tre documenti per il controllo dei form: </w:t>
+      </w:r>
+    </w:p>
+    <w:p>
+      <w:pPr>
+        <w:pStyle w:val="Paragrafoelenco"/>
+        <w:numPr>
+          <w:ilvl w:val="0"/>
+          <w:numId w:val="11"/>
+        </w:numPr>
+        <w:ind w:left="1428"/>
+        <w:rPr>
+          <w:highlight w:val="yellow"/>
+        </w:rPr>
+      </w:pPr>
+      <w:r>
+        <w:rPr>
+          <w:highlight w:val="yellow"/>
+        </w:rPr>
+        <w:t>controllo_form_contatti.js</w:t>
+      </w:r>
+    </w:p>
+    <w:p>
+      <w:pPr>
+        <w:pStyle w:val="Paragrafoelenco"/>
+        <w:numPr>
+          <w:ilvl w:val="0"/>
+          <w:numId w:val="11"/>
+        </w:numPr>
+        <w:ind w:left="1428"/>
+        <w:rPr>
+          <w:highlight w:val="yellow"/>
+        </w:rPr>
+      </w:pPr>
+      <w:r>
+        <w:rPr>
+          <w:highlight w:val="yellow"/>
+        </w:rPr>
+        <w:t>controllo_form_prenotazioni.js</w:t>
+      </w:r>
+    </w:p>
+    <w:p>
+      <w:pPr>
+        <w:pStyle w:val="Paragrafoelenco"/>
+        <w:numPr>
+          <w:ilvl w:val="0"/>
+          <w:numId w:val="11"/>
+        </w:numPr>
+        <w:ind w:left="1428"/>
+      </w:pPr>
+      <w:r>
+        <w:rPr>
+          <w:highlight w:val="yellow"/>
+        </w:rPr>
+        <w:t>controllo_form_loginTemplate.js</w:t>
+      </w:r>
+    </w:p>
+    <w:p>
+      <w:pPr>
         <w:rPr>
           <w:b/>
           <w:bCs/>
           <w:color w:val="FF0000"/>
         </w:rPr>
-        <w:t>VERIFICARE</w:t>
-      </w:r>
+      </w:pPr>
       <w:r>
         <w:rPr>
           <w:b/>
           <w:bCs/>
           <w:color w:val="FF0000"/>
         </w:rPr>
-        <w:t>!!!!!!!!!!!!!!</w:t>
-      </w:r>
-    </w:p>
-    <w:p>
-      <w:pPr>
-        <w:rPr>
-          <w:rFonts w:asciiTheme="majorHAnsi" w:eastAsiaTheme="majorEastAsia" w:hAnsiTheme="majorHAnsi" w:cstheme="majorBidi"/>
-          <w:color w:val="0F4761" w:themeColor="accent1" w:themeShade="BF"/>
-          <w:sz w:val="32"/>
-          <w:szCs w:val="32"/>
-        </w:rPr>
-      </w:pPr>
-      <w:r>
-        <w:rPr>
-          <w:rFonts w:asciiTheme="majorHAnsi" w:eastAsiaTheme="majorEastAsia" w:hAnsiTheme="majorHAnsi" w:cstheme="majorBidi"/>
-          <w:color w:val="0F4761" w:themeColor="accent1" w:themeShade="BF"/>
-          <w:sz w:val="32"/>
-          <w:szCs w:val="32"/>
-        </w:rPr>
-        <w:t>3.1.</w:t>
-      </w:r>
-      <w:r>
-        <w:rPr>
-          <w:rFonts w:asciiTheme="majorHAnsi" w:eastAsiaTheme="majorEastAsia" w:hAnsiTheme="majorHAnsi" w:cstheme="majorBidi"/>
-          <w:color w:val="0F4761" w:themeColor="accent1" w:themeShade="BF"/>
-          <w:sz w:val="32"/>
-          <w:szCs w:val="32"/>
-        </w:rPr>
-        <w:t>2 Script Navbar</w:t>
-      </w:r>
-    </w:p>
-    <w:p>
-      <w:pPr>
-        <w:ind w:left="708" w:firstLine="2"/>
-      </w:pPr>
-      <w:r>
-        <w:t xml:space="preserve">Per migliorare l’accessibilità e consentire agli utenti che utilizzano screen-reader di distinguere </w:t>
-      </w:r>
-      <w:r>
-        <w:t>se</w:t>
-      </w:r>
-      <w:r>
-        <w:t xml:space="preserve"> la tendina che si apre cliccando sul </w:t>
-      </w:r>
-      <w:r>
-        <w:t>bottone prestazioni</w:t>
-      </w:r>
-      <w:r>
-        <w:t xml:space="preserve"> </w:t>
-      </w:r>
-      <w:r>
-        <w:t>è aperta o chiusa lo script setta un attributo aria-expanded come “false” oppure “true” a seconda del caso.</w:t>
-      </w:r>
-      <w:r>
-        <w:t xml:space="preserve"> Questo non succede se la visualizzazione è </w:t>
-      </w:r>
-      <w:r>
-        <w:t>mo</w:t>
-      </w:r>
-      <w:r>
-        <w:t>b</w:t>
-      </w:r>
-      <w:r>
-        <w:t>i</w:t>
-      </w:r>
-      <w:r>
-        <w:t>l</w:t>
-      </w:r>
-      <w:r>
-        <w:t>e</w:t>
-      </w:r>
-      <w:r>
-        <w:t>, in questo caso la tendina “prestazioni” è sempre aperta, succede però per l’intera navbar che è resa visibile</w:t>
-      </w:r>
-      <w:r>
-        <w:t xml:space="preserve"> o meno</w:t>
-      </w:r>
-      <w:r>
-        <w:t xml:space="preserve"> cliccando sul menu ad hamburger.</w:t>
-      </w:r>
-    </w:p>
-    <w:p>
-      <w:pPr>
-        <w:rPr>
-          <w:rFonts w:asciiTheme="majorHAnsi" w:eastAsiaTheme="majorEastAsia" w:hAnsiTheme="majorHAnsi" w:cstheme="majorBidi"/>
-          <w:color w:val="0F4761" w:themeColor="accent1" w:themeShade="BF"/>
-          <w:sz w:val="32"/>
-          <w:szCs w:val="32"/>
-        </w:rPr>
-      </w:pPr>
-      <w:r>
-        <w:rPr>
-          <w:rFonts w:asciiTheme="majorHAnsi" w:eastAsiaTheme="majorEastAsia" w:hAnsiTheme="majorHAnsi" w:cstheme="majorBidi"/>
-          <w:color w:val="0F4761" w:themeColor="accent1" w:themeShade="BF"/>
-          <w:sz w:val="32"/>
-          <w:szCs w:val="32"/>
-        </w:rPr>
-        <w:t>3.1.</w:t>
-      </w:r>
-      <w:r>
-        <w:rPr>
-          <w:rFonts w:asciiTheme="majorHAnsi" w:eastAsiaTheme="majorEastAsia" w:hAnsiTheme="majorHAnsi" w:cstheme="majorBidi"/>
-          <w:color w:val="0F4761" w:themeColor="accent1" w:themeShade="BF"/>
-          <w:sz w:val="32"/>
-          <w:szCs w:val="32"/>
-        </w:rPr>
-        <w:t>2 Grid e Flex</w:t>
-      </w:r>
-    </w:p>
-    <w:p>
-      <w:pPr>
-        <w:ind w:left="708" w:firstLine="2"/>
-      </w:pPr>
-      <w:r>
-        <w:t xml:space="preserve">Tutte le flipcard sono posizionate all’interno delle pagine tramite l’utilizzo </w:t>
-      </w:r>
-      <w:r>
-        <w:t xml:space="preserve">della regola CSS </w:t>
-      </w:r>
-      <w:r>
-        <w:t xml:space="preserve">“display:flex;” </w:t>
-      </w:r>
-      <w:r>
-        <w:t xml:space="preserve">che </w:t>
-      </w:r>
-      <w:r>
-        <w:t xml:space="preserve">consente di ottenere una visualizzazione gradevole da dispositivi di dimensioni differenti scrivendo il minor quantitativo di codice possibile. Stessa cosa vale per le section all’interno delle pagine “chi sono” , “fisioterapia” e “danzaterapia”. </w:t>
-      </w:r>
-    </w:p>
-    <w:p>
-      <w:pPr>
-        <w:ind w:left="708" w:firstLine="2"/>
-      </w:pPr>
-      <w:r>
-        <w:t>La regola “display: grid;” è stata usata invece per creare un design accattivante nella prima sezione della Homepage.</w:t>
-      </w:r>
-    </w:p>
-    <w:p>
-      <w:pPr>
-        <w:rPr>
-          <w:rFonts w:asciiTheme="majorHAnsi" w:eastAsiaTheme="majorEastAsia" w:hAnsiTheme="majorHAnsi" w:cstheme="majorBidi"/>
-          <w:color w:val="0F4761" w:themeColor="accent1" w:themeShade="BF"/>
-          <w:sz w:val="32"/>
-          <w:szCs w:val="32"/>
-          <w:u w:val="single"/>
-        </w:rPr>
-      </w:pPr>
-      <w:r>
-        <w:rPr>
-          <w:rFonts w:asciiTheme="majorHAnsi" w:eastAsiaTheme="majorEastAsia" w:hAnsiTheme="majorHAnsi" w:cstheme="majorBidi"/>
-          <w:color w:val="0F4761" w:themeColor="accent1" w:themeShade="BF"/>
-          <w:sz w:val="32"/>
-          <w:szCs w:val="32"/>
-        </w:rPr>
-        <w:t xml:space="preserve">3.1.4 Stampa </w:t>
-      </w:r>
-    </w:p>
-    <w:p>
-      <w:pPr>
-        <w:ind w:left="708"/>
+        <w:t xml:space="preserve">DA </w:t>
+      </w:r>
+      <w:r>
         <w:rPr>
           <w:b/>
           <w:bCs/>
           <w:color w:val="FF0000"/>
         </w:rPr>
-      </w:pPr>
-      <w:r>
+        <w:t>VERIFICARE</w:t>
+      </w:r>
+      <w:r>
+        <w:rPr>
+          <w:b/>
+          <w:bCs/>
+          <w:color w:val="FF0000"/>
+        </w:rPr>
+        <w:t>!!!!!!!!!!!!!!</w:t>
+      </w:r>
+    </w:p>
+    <w:p>
+      <w:pPr>
+        <w:rPr>
+          <w:rFonts w:asciiTheme="majorHAnsi" w:eastAsiaTheme="majorEastAsia" w:hAnsiTheme="majorHAnsi" w:cstheme="majorBidi"/>
+          <w:color w:val="0F4761" w:themeColor="accent1" w:themeShade="BF"/>
+          <w:sz w:val="32"/>
+          <w:szCs w:val="32"/>
+        </w:rPr>
+      </w:pPr>
+      <w:r>
+        <w:rPr>
+          <w:rFonts w:asciiTheme="majorHAnsi" w:eastAsiaTheme="majorEastAsia" w:hAnsiTheme="majorHAnsi" w:cstheme="majorBidi"/>
+          <w:color w:val="0F4761" w:themeColor="accent1" w:themeShade="BF"/>
+          <w:sz w:val="32"/>
+          <w:szCs w:val="32"/>
+        </w:rPr>
+        <w:t>3.1.</w:t>
+      </w:r>
+      <w:r>
+        <w:rPr>
+          <w:rFonts w:asciiTheme="majorHAnsi" w:eastAsiaTheme="majorEastAsia" w:hAnsiTheme="majorHAnsi" w:cstheme="majorBidi"/>
+          <w:color w:val="0F4761" w:themeColor="accent1" w:themeShade="BF"/>
+          <w:sz w:val="32"/>
+          <w:szCs w:val="32"/>
+        </w:rPr>
+        <w:t>2 Script Navbar</w:t>
+      </w:r>
+    </w:p>
+    <w:p>
+      <w:pPr>
+        <w:ind w:left="708" w:firstLine="2"/>
+      </w:pPr>
+      <w:r>
+        <w:t xml:space="preserve">Per migliorare l’accessibilità e consentire agli utenti che utilizzano screen-reader di distinguere </w:t>
+      </w:r>
+      <w:r>
+        <w:t>se</w:t>
+      </w:r>
+      <w:r>
+        <w:t xml:space="preserve"> la tendina che si apre cliccando sul </w:t>
+      </w:r>
+      <w:r>
+        <w:t>bottone prestazioni</w:t>
+      </w:r>
+      <w:r>
+        <w:t xml:space="preserve"> </w:t>
+      </w:r>
+      <w:r>
+        <w:t>è aperta o chiusa lo script setta un attributo aria-expanded come “false” oppure “true” a seconda del caso.</w:t>
+      </w:r>
+      <w:r>
+        <w:t xml:space="preserve"> Questo non succede se la visualizzazione è </w:t>
+      </w:r>
+      <w:r>
+        <w:t>mo</w:t>
+      </w:r>
+      <w:r>
+        <w:t>b</w:t>
+      </w:r>
+      <w:r>
+        <w:t>i</w:t>
+      </w:r>
+      <w:r>
+        <w:t>l</w:t>
+      </w:r>
+      <w:r>
+        <w:t>e</w:t>
+      </w:r>
+      <w:r>
+        <w:t>, in questo caso la tendina “prestazioni” è sempre aperta, succede però per l’intera navbar che è resa visibile</w:t>
+      </w:r>
+      <w:r>
+        <w:t xml:space="preserve"> o meno</w:t>
+      </w:r>
+      <w:r>
+        <w:t xml:space="preserve"> cliccando sul menu ad hamburger.</w:t>
+      </w:r>
+    </w:p>
+    <w:p>
+      <w:pPr>
+        <w:rPr>
+          <w:rFonts w:asciiTheme="majorHAnsi" w:eastAsiaTheme="majorEastAsia" w:hAnsiTheme="majorHAnsi" w:cstheme="majorBidi"/>
+          <w:color w:val="0F4761" w:themeColor="accent1" w:themeShade="BF"/>
+          <w:sz w:val="32"/>
+          <w:szCs w:val="32"/>
+        </w:rPr>
+      </w:pPr>
+      <w:r>
+        <w:rPr>
+          <w:rFonts w:asciiTheme="majorHAnsi" w:eastAsiaTheme="majorEastAsia" w:hAnsiTheme="majorHAnsi" w:cstheme="majorBidi"/>
+          <w:color w:val="0F4761" w:themeColor="accent1" w:themeShade="BF"/>
+          <w:sz w:val="32"/>
+          <w:szCs w:val="32"/>
+        </w:rPr>
+        <w:t>3.1.</w:t>
+      </w:r>
+      <w:r>
+        <w:rPr>
+          <w:rFonts w:asciiTheme="majorHAnsi" w:eastAsiaTheme="majorEastAsia" w:hAnsiTheme="majorHAnsi" w:cstheme="majorBidi"/>
+          <w:color w:val="0F4761" w:themeColor="accent1" w:themeShade="BF"/>
+          <w:sz w:val="32"/>
+          <w:szCs w:val="32"/>
+        </w:rPr>
+        <w:t>2 Grid e Flex</w:t>
+      </w:r>
+    </w:p>
+    <w:p>
+      <w:pPr>
+        <w:ind w:left="708" w:firstLine="2"/>
+      </w:pPr>
+      <w:r>
+        <w:t xml:space="preserve">Tutte le flipcard sono posizionate all’interno delle pagine tramite l’utilizzo </w:t>
+      </w:r>
+      <w:r>
+        <w:t xml:space="preserve">della regola CSS </w:t>
+      </w:r>
+      <w:r>
+        <w:t xml:space="preserve">“display:flex;” </w:t>
+      </w:r>
+      <w:r>
+        <w:t xml:space="preserve">che </w:t>
+      </w:r>
+      <w:r>
+        <w:t>consente di ottenere una visualizzazione gradevole da dispositivi di dimensioni differenti scrivendo il minor quantitativo di codice possibile. Stessa cosa vale per le section all’interno delle pagine “chi sono” , “fisioterapia” e “danzaterapia”</w:t>
+      </w:r>
+      <w:r>
+        <w:t xml:space="preserve"> e “corsi di massaggio”.</w:t>
+      </w:r>
+    </w:p>
+    <w:p>
+      <w:pPr>
+        <w:ind w:left="708" w:firstLine="2"/>
+      </w:pPr>
+      <w:r>
+        <w:t>La regola “display: grid;” è stata usata invece per creare un design accattivante nella prima sezione della Homepage.</w:t>
+      </w:r>
+    </w:p>
+    <w:p>
+      <w:pPr>
+        <w:rPr>
+          <w:rFonts w:asciiTheme="majorHAnsi" w:eastAsiaTheme="majorEastAsia" w:hAnsiTheme="majorHAnsi" w:cstheme="majorBidi"/>
+          <w:color w:val="0F4761" w:themeColor="accent1" w:themeShade="BF"/>
+          <w:sz w:val="32"/>
+          <w:szCs w:val="32"/>
+          <w:u w:val="single"/>
+        </w:rPr>
+      </w:pPr>
+      <w:r>
+        <w:rPr>
+          <w:rFonts w:asciiTheme="majorHAnsi" w:eastAsiaTheme="majorEastAsia" w:hAnsiTheme="majorHAnsi" w:cstheme="majorBidi"/>
+          <w:color w:val="0F4761" w:themeColor="accent1" w:themeShade="BF"/>
+          <w:sz w:val="32"/>
+          <w:szCs w:val="32"/>
+        </w:rPr>
+        <w:t xml:space="preserve">3.1.4 Stampa </w:t>
+      </w:r>
+    </w:p>
+    <w:p>
+      <w:pPr>
+        <w:ind w:left="708"/>
+        <w:rPr>
+          <w:b/>
+          <w:bCs/>
+          <w:color w:val="FF0000"/>
+        </w:rPr>
+      </w:pPr>
+      <w:r>
+        <w:lastRenderedPageBreak/>
         <w:t xml:space="preserve">Per permettere agli utenti di salvare offline le informazioni presenti nel nostro </w:t>
       </w:r>
       <w:r>
@@ -2336,14 +2364,7 @@
         <w:t>sito</w:t>
       </w:r>
       <w:r>
-        <w:t xml:space="preserve"> è stato pre</w:t>
-      </w:r>
-      <w:r>
-        <w:t xml:space="preserve">disposto un foglio di stile aggiuntivo che modifica e adatta la pagina alla stampa 2 , sia digitale in PDF che verso la stampa la carta stampata. La maggior parte dei componenti interattivi vengono nascosti per dare la precedenza al contenuto vero e proprio, il font viene </w:t>
-      </w:r>
-      <w:r>
-        <w:lastRenderedPageBreak/>
-        <w:t>sostituito con uno adatto alla stampa ovvero uno con grazie. Alcune pagine sono state definite non stampabili dato che non contengono alcun contenuto utile offline e volevamo tenere conto anche dell’aspetto ecologico.</w:t>
+        <w:t xml:space="preserve"> è stato predisposto un foglio di stile aggiuntivo che modifica e adatta la pagina alla stampa 2 , sia digitale in PDF che verso la stampa la carta stampata. La maggior parte dei componenti interattivi vengono nascosti per dare la precedenza al contenuto vero e proprio, il font viene sostituito con uno adatto alla stampa ovvero uno con grazie. Alcune pagine sono state definite non stampabili dato che non contengono alcun contenuto utile offline e volevamo tenere conto anche dell’aspetto ecologico.</w:t>
       </w:r>
     </w:p>
     <w:p>
@@ -2398,7 +2419,19 @@
         <w:ind w:left="708"/>
       </w:pPr>
       <w:r>
-        <w:t>Questo secondo controllo serve in caso l’utente abbia disabilitato gli script javascript</w:t>
+        <w:t>Questo secondo controllo</w:t>
+      </w:r>
+      <w:r>
+        <w:t xml:space="preserve"> lato server viene fatto</w:t>
+      </w:r>
+      <w:r>
+        <w:t xml:space="preserve"> </w:t>
+      </w:r>
+      <w:r>
+        <w:t xml:space="preserve">anche per il caso in cui </w:t>
+      </w:r>
+      <w:r>
+        <w:t xml:space="preserve"> l’utente abbia disabilitato gli script javascript</w:t>
       </w:r>
       <w:r>
         <w:t>, ma principalmente</w:t>
@@ -2418,19 +2451,23 @@
       <w:r>
         <w:t xml:space="preserve"> fatto tramite le funzioni </w:t>
       </w:r>
+      <w:proofErr w:type="spellStart"/>
       <w:r>
         <w:t>htmlspecialchars</w:t>
       </w:r>
+      <w:proofErr w:type="spellEnd"/>
       <w:r>
         <w:t xml:space="preserve">() , trim(), </w:t>
       </w:r>
+      <w:proofErr w:type="spellStart"/>
       <w:r>
         <w:t>stripslashes</w:t>
       </w:r>
+      <w:proofErr w:type="spellEnd"/>
       <w:r>
         <w:t xml:space="preserve">(), come suggerisce </w:t>
       </w:r>
-      <w:hyperlink r:id="rId7" w:history="1">
+      <w:hyperlink r:id="rId8" w:history="1">
         <w:r>
           <w:rPr>
             <w:rStyle w:val="Collegamentoipertestuale"/>
@@ -2439,7 +2476,56 @@
         </w:r>
       </w:hyperlink>
       <w:r>
-        <w:t>. Normalmente avremmo anche implementato il meccanismo del late-binding per inserire i dati nel database e prevenire attacchi quali SQL-Injection ma la natura didattica del progetto ci ha portati a scegliere di dedicare il nostro tempo ad altri aspetti e posticipare questo ad un futuro in cui il sito venga messo online e quindi fruibile a tutti.</w:t>
+        <w:t xml:space="preserve"> e tramite le espressioni regolari o i filtri </w:t>
+      </w:r>
+      <w:proofErr w:type="spellStart"/>
+      <w:r>
+        <w:t>php</w:t>
+      </w:r>
+      <w:proofErr w:type="spellEnd"/>
+      <w:r>
+        <w:t xml:space="preserve">. </w:t>
+      </w:r>
+    </w:p>
+    <w:p>
+      <w:pPr>
+        <w:ind w:left="708"/>
+      </w:pPr>
+      <w:r>
+        <w:t xml:space="preserve">Normalmente avremmo anche implementato il meccanismo </w:t>
+      </w:r>
+      <w:r>
+        <w:t xml:space="preserve">dei </w:t>
+      </w:r>
+      <w:proofErr w:type="spellStart"/>
+      <w:r>
+        <w:t>Prepared</w:t>
+      </w:r>
+      <w:proofErr w:type="spellEnd"/>
+      <w:r>
+        <w:t xml:space="preserve"> </w:t>
+      </w:r>
+      <w:proofErr w:type="spellStart"/>
+      <w:r>
+        <w:t>Statements</w:t>
+      </w:r>
+      <w:proofErr w:type="spellEnd"/>
+      <w:r>
+        <w:t xml:space="preserve"> </w:t>
+      </w:r>
+      <w:r>
+        <w:t>per inserire i dati nel database e prevenire attacchi quali SQL-Injection ma la natura didattica del progetto ci ha portati a scegliere di dedicare il nostro tempo ad altri aspetti e posticipare questo ad un futuro in cui il sito venga messo online e quindi fruibile a tutti.</w:t>
+      </w:r>
+      <w:r>
+        <w:t xml:space="preserve"> </w:t>
+      </w:r>
+    </w:p>
+    <w:p>
+      <w:pPr>
+        <w:ind w:left="708"/>
+      </w:pPr>
+      <w:r>
+        <w:t>Ogni script di validazione ha anche la funzionalità di auto-riempimento che consente all’utente che ha sbagliato ad inserire un campo dati di ricompilare solo quello e non anche tutti gli altri.</w:t>
       </w:r>
     </w:p>
     <w:p>
@@ -2462,28 +2548,1065 @@
       </w:r>
     </w:p>
     <w:p>
-      <w:r>
-        <w:tab/>
-      </w:r>
-    </w:p>
-    <w:p/>
-    <w:p/>
-    <w:p>
-      <w:pPr>
-        <w:ind w:left="708"/>
-      </w:pPr>
-    </w:p>
-    <w:p>
-      <w:pPr>
-        <w:pStyle w:val="Paragrafoelenco"/>
-      </w:pPr>
-    </w:p>
-    <w:p>
-      <w:pPr>
-        <w:ind w:left="708"/>
-      </w:pPr>
-    </w:p>
-    <w:p/>
+      <w:pPr>
+        <w:ind w:left="708" w:firstLine="2"/>
+      </w:pPr>
+      <w:r>
+        <w:t>A partire dal giorno odierno e dal numero di volte che l’utente è andato avanti o indietro tra i mesi sul calendario vengono calcolati i giorni che devono essere visualizzati, quelli che non appartengono al mese visualizzato. Viene aperta una connessione con il database e richiesta la tabella delle prenotazioni</w:t>
+      </w:r>
+      <w:r>
+        <w:t>. S</w:t>
+      </w:r>
+      <w:r>
+        <w:t>e l’utente è amministratore il calendario verrà visualizzato nella pagina amministratore</w:t>
+      </w:r>
+      <w:r>
+        <w:t xml:space="preserve">, quindi viene generato un calendario che riporta le prenotazioni (ovvero ogni giorno è </w:t>
+      </w:r>
+      <w:proofErr w:type="spellStart"/>
+      <w:r>
+        <w:t>sengato</w:t>
+      </w:r>
+      <w:proofErr w:type="spellEnd"/>
+      <w:r>
+        <w:t xml:space="preserve"> come libero o occupato e ogni slot di ogni giorno può essere a sua volta libero o occupato, ma esso è anche corredato dai dati della prenotazione. Infatti se l’utente non è amministratore e il calendario deve essere visualizzato nella pagina prenotazioni gli slot vengono segnati disponibili o meno ma non vengono riportati i dati delle prenotazioni. Una difficoltà in più è data dal fatto che se l’utente sceglie come modalità del trattamento “a domicilio” il calendario mostrerà slot liberi solamente se ce n’è 2 liberi vicini e darà l’illusione che sia uno unico, siccome il tempo da riservare è doppio.</w:t>
+      </w:r>
+    </w:p>
+    <w:p>
+      <w:pPr>
+        <w:ind w:left="708" w:firstLine="2"/>
+      </w:pPr>
+      <w:r>
+        <w:t>Si è fatta particolare attenzione a chiudere subito le connessioni con il server per non tenerlo occupato senza motivo.</w:t>
+      </w:r>
+    </w:p>
+    <w:p>
+      <w:pPr>
+        <w:rPr>
+          <w:rFonts w:asciiTheme="majorHAnsi" w:eastAsiaTheme="majorEastAsia" w:hAnsiTheme="majorHAnsi" w:cstheme="majorBidi"/>
+          <w:color w:val="0F4761" w:themeColor="accent1" w:themeShade="BF"/>
+          <w:sz w:val="32"/>
+          <w:szCs w:val="32"/>
+        </w:rPr>
+      </w:pPr>
+      <w:r>
+        <w:rPr>
+          <w:rFonts w:asciiTheme="majorHAnsi" w:eastAsiaTheme="majorEastAsia" w:hAnsiTheme="majorHAnsi" w:cstheme="majorBidi"/>
+          <w:color w:val="0F4761" w:themeColor="accent1" w:themeShade="BF"/>
+          <w:sz w:val="32"/>
+          <w:szCs w:val="32"/>
+        </w:rPr>
+        <w:t>3.2.3 Admin</w:t>
+      </w:r>
+    </w:p>
+    <w:p>
+      <w:pPr>
+        <w:ind w:left="708" w:firstLine="2"/>
+      </w:pPr>
+      <w:r>
+        <w:t>Lo</w:t>
+      </w:r>
+      <w:r>
+        <w:t xml:space="preserve"> script che serve ad eliminare le prenotazioni</w:t>
+      </w:r>
+      <w:r>
+        <w:t xml:space="preserve"> non ha la funzionalità di auto-riempimento in caso di errori</w:t>
+      </w:r>
+      <w:r>
+        <w:t>, questo per aumentare l’attenzione che verrà dedicata a questa operazione</w:t>
+      </w:r>
+      <w:r>
+        <w:t xml:space="preserve"> </w:t>
+      </w:r>
+      <w:r>
+        <w:t>molto delicata.</w:t>
+      </w:r>
+    </w:p>
+    <w:p>
+      <w:pPr>
+        <w:rPr>
+          <w:rFonts w:asciiTheme="majorHAnsi" w:eastAsiaTheme="majorEastAsia" w:hAnsiTheme="majorHAnsi" w:cstheme="majorBidi"/>
+          <w:color w:val="0F4761" w:themeColor="accent1" w:themeShade="BF"/>
+          <w:sz w:val="32"/>
+          <w:szCs w:val="32"/>
+        </w:rPr>
+      </w:pPr>
+      <w:r>
+        <w:rPr>
+          <w:rFonts w:asciiTheme="majorHAnsi" w:eastAsiaTheme="majorEastAsia" w:hAnsiTheme="majorHAnsi" w:cstheme="majorBidi"/>
+          <w:color w:val="0F4761" w:themeColor="accent1" w:themeShade="BF"/>
+          <w:sz w:val="32"/>
+          <w:szCs w:val="32"/>
+        </w:rPr>
+        <w:t>3.2.4 Database</w:t>
+      </w:r>
+    </w:p>
+    <w:p>
+      <w:pPr>
+        <w:ind w:left="708" w:firstLine="2"/>
+      </w:pPr>
+      <w:r>
+        <w:lastRenderedPageBreak/>
+        <w:t>Contiene solamente i dati dei clienti e le prenotazioni, oltre al</w:t>
+      </w:r>
+      <w:r>
+        <w:t>l’</w:t>
+      </w:r>
+      <w:r>
+        <w:t xml:space="preserve">username </w:t>
+      </w:r>
+      <w:r>
+        <w:t>dell’admin</w:t>
+      </w:r>
+      <w:r>
+        <w:t xml:space="preserve"> e alla sua password.</w:t>
+      </w:r>
+    </w:p>
+    <w:p>
+      <w:pPr>
+        <w:rPr>
+          <w:rFonts w:asciiTheme="majorHAnsi" w:eastAsiaTheme="majorEastAsia" w:hAnsiTheme="majorHAnsi" w:cstheme="majorBidi"/>
+          <w:color w:val="0F4761" w:themeColor="accent1" w:themeShade="BF"/>
+          <w:sz w:val="32"/>
+          <w:szCs w:val="32"/>
+        </w:rPr>
+      </w:pPr>
+      <w:r>
+        <w:rPr>
+          <w:rFonts w:asciiTheme="majorHAnsi" w:eastAsiaTheme="majorEastAsia" w:hAnsiTheme="majorHAnsi" w:cstheme="majorBidi"/>
+          <w:color w:val="0F4761" w:themeColor="accent1" w:themeShade="BF"/>
+          <w:sz w:val="32"/>
+          <w:szCs w:val="32"/>
+        </w:rPr>
+        <w:t>4</w:t>
+      </w:r>
+      <w:r>
+        <w:rPr>
+          <w:rFonts w:asciiTheme="majorHAnsi" w:eastAsiaTheme="majorEastAsia" w:hAnsiTheme="majorHAnsi" w:cstheme="majorBidi"/>
+          <w:color w:val="0F4761" w:themeColor="accent1" w:themeShade="BF"/>
+          <w:sz w:val="32"/>
+          <w:szCs w:val="32"/>
+        </w:rPr>
+        <w:t xml:space="preserve"> Prestazioni e SEO</w:t>
+      </w:r>
+    </w:p>
+    <w:p>
+      <w:r>
+        <w:t>Le prestazioni di un sito sono fondamentali per avere un buon posizionamento nei vari canali comunicativi e motori di ricerca, quindi si è deciso di:</w:t>
+      </w:r>
+    </w:p>
+    <w:p>
+      <w:pPr>
+        <w:pStyle w:val="Paragrafoelenco"/>
+        <w:numPr>
+          <w:ilvl w:val="0"/>
+          <w:numId w:val="10"/>
+        </w:numPr>
+      </w:pPr>
+      <w:r>
+        <w:t xml:space="preserve"> Minimizzare tutti i file </w:t>
+      </w:r>
+      <w:proofErr w:type="spellStart"/>
+      <w:r>
+        <w:t>Javascript</w:t>
+      </w:r>
+      <w:proofErr w:type="spellEnd"/>
+      <w:r>
+        <w:t xml:space="preserve"> e CSS.</w:t>
+      </w:r>
+    </w:p>
+    <w:p>
+      <w:pPr>
+        <w:pStyle w:val="Paragrafoelenco"/>
+        <w:numPr>
+          <w:ilvl w:val="0"/>
+          <w:numId w:val="10"/>
+        </w:numPr>
+      </w:pPr>
+      <w:r>
+        <w:t xml:space="preserve"> Chiudere tutte le connessioni con il </w:t>
+      </w:r>
+      <w:proofErr w:type="spellStart"/>
+      <w:r>
+        <w:t>datadase</w:t>
+      </w:r>
+      <w:proofErr w:type="spellEnd"/>
+      <w:r>
+        <w:t xml:space="preserve"> il prima possibile, </w:t>
+      </w:r>
+      <w:r>
+        <w:t>evitando</w:t>
+      </w:r>
+      <w:r>
+        <w:t xml:space="preserve"> di tenerlo occupato inutilmente.</w:t>
+      </w:r>
+    </w:p>
+    <w:p>
+      <w:pPr>
+        <w:pStyle w:val="Paragrafoelenco"/>
+        <w:numPr>
+          <w:ilvl w:val="0"/>
+          <w:numId w:val="10"/>
+        </w:numPr>
+      </w:pPr>
+      <w:r>
+        <w:t xml:space="preserve">Utilizzare standard moderni come </w:t>
+      </w:r>
+      <w:proofErr w:type="spellStart"/>
+      <w:r>
+        <w:t>WebP</w:t>
+      </w:r>
+      <w:proofErr w:type="spellEnd"/>
+      <w:r>
+        <w:t xml:space="preserve"> per ridurre il più possibile il peso delle immagini senza </w:t>
+      </w:r>
+      <w:proofErr w:type="spellStart"/>
+      <w:r>
+        <w:t>perdità</w:t>
+      </w:r>
+      <w:proofErr w:type="spellEnd"/>
+      <w:r>
+        <w:t xml:space="preserve"> qualità.</w:t>
+      </w:r>
+    </w:p>
+    <w:p>
+      <w:pPr>
+        <w:pStyle w:val="Paragrafoelenco"/>
+        <w:numPr>
+          <w:ilvl w:val="0"/>
+          <w:numId w:val="10"/>
+        </w:numPr>
+        <w:rPr>
+          <w:highlight w:val="yellow"/>
+        </w:rPr>
+      </w:pPr>
+      <w:r>
+        <w:rPr>
+          <w:highlight w:val="yellow"/>
+        </w:rPr>
+        <w:t xml:space="preserve">Utilizzare </w:t>
+      </w:r>
+      <w:r>
+        <w:rPr>
+          <w:b/>
+          <w:bCs/>
+          <w:color w:val="FF0000"/>
+          <w:highlight w:val="yellow"/>
+        </w:rPr>
+        <w:t>DA FARE!!</w:t>
+      </w:r>
+    </w:p>
+    <w:p>
+      <w:pPr>
+        <w:rPr>
+          <w:rFonts w:asciiTheme="majorHAnsi" w:eastAsiaTheme="majorEastAsia" w:hAnsiTheme="majorHAnsi" w:cstheme="majorBidi"/>
+          <w:color w:val="0F4761" w:themeColor="accent1" w:themeShade="BF"/>
+          <w:sz w:val="32"/>
+          <w:szCs w:val="32"/>
+          <w:highlight w:val="yellow"/>
+        </w:rPr>
+      </w:pPr>
+      <w:r>
+        <w:rPr>
+          <w:rFonts w:asciiTheme="majorHAnsi" w:eastAsiaTheme="majorEastAsia" w:hAnsiTheme="majorHAnsi" w:cstheme="majorBidi"/>
+          <w:color w:val="0F4761" w:themeColor="accent1" w:themeShade="BF"/>
+          <w:sz w:val="32"/>
+          <w:szCs w:val="32"/>
+          <w:highlight w:val="yellow"/>
+        </w:rPr>
+        <w:t>5 Accessibilità</w:t>
+      </w:r>
+    </w:p>
+    <w:p>
+      <w:pPr>
+        <w:rPr>
+          <w:highlight w:val="yellow"/>
+        </w:rPr>
+      </w:pPr>
+      <w:r>
+        <w:rPr>
+          <w:highlight w:val="yellow"/>
+        </w:rPr>
+        <w:t xml:space="preserve">Tutto lo sviluppo del sito si è svolto tenendo a mente le raccomandazioni dello standard WCAG 2.0. </w:t>
+      </w:r>
+      <w:r>
+        <w:rPr>
+          <w:rFonts w:asciiTheme="majorHAnsi" w:eastAsiaTheme="majorEastAsia" w:hAnsiTheme="majorHAnsi" w:cstheme="majorBidi"/>
+          <w:color w:val="0F4761" w:themeColor="accent1" w:themeShade="BF"/>
+          <w:sz w:val="32"/>
+          <w:szCs w:val="32"/>
+          <w:highlight w:val="yellow"/>
+        </w:rPr>
+        <w:t>5</w:t>
+      </w:r>
+      <w:r>
+        <w:rPr>
+          <w:rFonts w:asciiTheme="majorHAnsi" w:eastAsiaTheme="majorEastAsia" w:hAnsiTheme="majorHAnsi" w:cstheme="majorBidi"/>
+          <w:color w:val="0F4761" w:themeColor="accent1" w:themeShade="BF"/>
+          <w:sz w:val="32"/>
+          <w:szCs w:val="32"/>
+          <w:highlight w:val="yellow"/>
+        </w:rPr>
+        <w:t>.1 Separazione tra contenuto, presentazione e struttura</w:t>
+      </w:r>
+      <w:r>
+        <w:rPr>
+          <w:highlight w:val="yellow"/>
+        </w:rPr>
+        <w:t xml:space="preserve"> </w:t>
+      </w:r>
+    </w:p>
+    <w:p>
+      <w:pPr>
+        <w:rPr>
+          <w:highlight w:val="yellow"/>
+        </w:rPr>
+      </w:pPr>
+      <w:r>
+        <w:rPr>
+          <w:highlight w:val="yellow"/>
+        </w:rPr>
+        <w:t xml:space="preserve">La separazione tra queste tre parti fondamentali del sito ha permesso di gestire al meglio gli accessi delle varie categorie di utenti. La parte di contenuto è stata sviluppata tramite HTML5 in modo da poter sfruttare a pieno i tag semantici e le nuove funzionalità aggiunte dello standard.5 Tramite CSS3 sono state poi aggiunte tutte le regole di presentazione per il layout del sito. Il comportamento dinamico del sito è stato anche coadiuvato dal linguaggio </w:t>
+      </w:r>
+      <w:proofErr w:type="spellStart"/>
+      <w:r>
+        <w:rPr>
+          <w:highlight w:val="yellow"/>
+        </w:rPr>
+        <w:t>Javascript</w:t>
+      </w:r>
+      <w:proofErr w:type="spellEnd"/>
+      <w:r>
+        <w:rPr>
+          <w:highlight w:val="yellow"/>
+        </w:rPr>
+        <w:t>. Sfruttando gli strumenti del W3C, ad esempio il validatore di HTML e CSS, ci siamo accertati durante tutto lo sviluppo di aver rispettato tutte le regole dello standard.</w:t>
+      </w:r>
+    </w:p>
+    <w:p>
+      <w:pPr>
+        <w:rPr>
+          <w:highlight w:val="yellow"/>
+        </w:rPr>
+      </w:pPr>
+      <w:r>
+        <w:rPr>
+          <w:rFonts w:asciiTheme="majorHAnsi" w:eastAsiaTheme="majorEastAsia" w:hAnsiTheme="majorHAnsi" w:cstheme="majorBidi"/>
+          <w:color w:val="0F4761" w:themeColor="accent1" w:themeShade="BF"/>
+          <w:sz w:val="32"/>
+          <w:szCs w:val="32"/>
+          <w:highlight w:val="yellow"/>
+        </w:rPr>
+        <w:t>5</w:t>
+      </w:r>
+      <w:r>
+        <w:rPr>
+          <w:rFonts w:asciiTheme="majorHAnsi" w:eastAsiaTheme="majorEastAsia" w:hAnsiTheme="majorHAnsi" w:cstheme="majorBidi"/>
+          <w:color w:val="0F4761" w:themeColor="accent1" w:themeShade="BF"/>
+          <w:sz w:val="32"/>
+          <w:szCs w:val="32"/>
+          <w:highlight w:val="yellow"/>
+        </w:rPr>
+        <w:t>.</w:t>
+      </w:r>
+      <w:r>
+        <w:rPr>
+          <w:rFonts w:asciiTheme="majorHAnsi" w:eastAsiaTheme="majorEastAsia" w:hAnsiTheme="majorHAnsi" w:cstheme="majorBidi"/>
+          <w:color w:val="0F4761" w:themeColor="accent1" w:themeShade="BF"/>
+          <w:sz w:val="32"/>
+          <w:szCs w:val="32"/>
+          <w:highlight w:val="yellow"/>
+        </w:rPr>
+        <w:t xml:space="preserve">2 </w:t>
+      </w:r>
+      <w:r>
+        <w:rPr>
+          <w:rFonts w:asciiTheme="majorHAnsi" w:eastAsiaTheme="majorEastAsia" w:hAnsiTheme="majorHAnsi" w:cstheme="majorBidi"/>
+          <w:color w:val="0F4761" w:themeColor="accent1" w:themeShade="BF"/>
+          <w:sz w:val="32"/>
+          <w:szCs w:val="32"/>
+          <w:highlight w:val="yellow"/>
+        </w:rPr>
+        <w:t>Attributi ARIA</w:t>
+      </w:r>
+      <w:r>
+        <w:rPr>
+          <w:highlight w:val="yellow"/>
+        </w:rPr>
+        <w:t xml:space="preserve"> </w:t>
+      </w:r>
+    </w:p>
+    <w:p>
+      <w:pPr>
+        <w:rPr>
+          <w:highlight w:val="yellow"/>
+        </w:rPr>
+      </w:pPr>
+      <w:r>
+        <w:rPr>
+          <w:highlight w:val="yellow"/>
+        </w:rPr>
+        <w:t xml:space="preserve">Nonostante aver utilizzato il più possibile i tag semantici offerti da HTML5 abbiamo inserito anche alcuni attributi ARIA in modo da renderli più espressivi e </w:t>
+      </w:r>
+      <w:proofErr w:type="spellStart"/>
+      <w:r>
+        <w:rPr>
+          <w:highlight w:val="yellow"/>
+        </w:rPr>
+        <w:t>accessibli</w:t>
+      </w:r>
+      <w:proofErr w:type="spellEnd"/>
+      <w:r>
+        <w:rPr>
+          <w:highlight w:val="yellow"/>
+        </w:rPr>
+        <w:t xml:space="preserve">. </w:t>
+      </w:r>
+    </w:p>
+    <w:p>
+      <w:pPr>
+        <w:pStyle w:val="Paragrafoelenco"/>
+        <w:numPr>
+          <w:ilvl w:val="0"/>
+          <w:numId w:val="10"/>
+        </w:numPr>
+        <w:rPr>
+          <w:highlight w:val="yellow"/>
+          <w:u w:val="single"/>
+        </w:rPr>
+      </w:pPr>
+      <w:r>
+        <w:rPr>
+          <w:highlight w:val="yellow"/>
+        </w:rPr>
+        <w:t xml:space="preserve"> </w:t>
+      </w:r>
+      <w:proofErr w:type="spellStart"/>
+      <w:r>
+        <w:rPr>
+          <w:highlight w:val="yellow"/>
+        </w:rPr>
+        <w:t>Breadcrumb</w:t>
+      </w:r>
+      <w:proofErr w:type="spellEnd"/>
+      <w:r>
+        <w:rPr>
+          <w:highlight w:val="yellow"/>
+        </w:rPr>
+        <w:t xml:space="preserve">: la </w:t>
+      </w:r>
+      <w:proofErr w:type="spellStart"/>
+      <w:r>
+        <w:rPr>
+          <w:highlight w:val="yellow"/>
+        </w:rPr>
+        <w:t>breadcrumb</w:t>
+      </w:r>
+      <w:proofErr w:type="spellEnd"/>
+      <w:r>
+        <w:rPr>
+          <w:highlight w:val="yellow"/>
+        </w:rPr>
+        <w:t xml:space="preserve"> è stata definita tramite aria-label come </w:t>
+      </w:r>
+      <w:proofErr w:type="spellStart"/>
+      <w:r>
+        <w:rPr>
+          <w:highlight w:val="yellow"/>
+        </w:rPr>
+        <w:t>breadcrumb</w:t>
+      </w:r>
+      <w:proofErr w:type="spellEnd"/>
+      <w:r>
+        <w:rPr>
+          <w:highlight w:val="yellow"/>
+        </w:rPr>
+        <w:t>, inoltre la pagina attuale è indicata dall’attributo aria-page="</w:t>
+      </w:r>
+      <w:proofErr w:type="spellStart"/>
+      <w:r>
+        <w:rPr>
+          <w:highlight w:val="yellow"/>
+        </w:rPr>
+        <w:t>current</w:t>
+      </w:r>
+      <w:proofErr w:type="spellEnd"/>
+      <w:r>
+        <w:rPr>
+          <w:highlight w:val="yellow"/>
+        </w:rPr>
+        <w:t xml:space="preserve">". </w:t>
+      </w:r>
+    </w:p>
+    <w:p>
+      <w:pPr>
+        <w:pStyle w:val="Paragrafoelenco"/>
+        <w:numPr>
+          <w:ilvl w:val="0"/>
+          <w:numId w:val="10"/>
+        </w:numPr>
+        <w:rPr>
+          <w:highlight w:val="yellow"/>
+          <w:u w:val="single"/>
+        </w:rPr>
+      </w:pPr>
+      <w:r>
+        <w:rPr>
+          <w:highlight w:val="yellow"/>
+        </w:rPr>
+        <w:t xml:space="preserve">Validazione dei </w:t>
+      </w:r>
+      <w:proofErr w:type="spellStart"/>
+      <w:r>
+        <w:rPr>
+          <w:highlight w:val="yellow"/>
+        </w:rPr>
+        <w:t>form</w:t>
+      </w:r>
+      <w:proofErr w:type="spellEnd"/>
+      <w:r>
+        <w:rPr>
+          <w:highlight w:val="yellow"/>
+        </w:rPr>
+        <w:t xml:space="preserve">: lo script di validazione del </w:t>
+      </w:r>
+      <w:proofErr w:type="spellStart"/>
+      <w:r>
+        <w:rPr>
+          <w:highlight w:val="yellow"/>
+        </w:rPr>
+        <w:t>form</w:t>
+      </w:r>
+      <w:proofErr w:type="spellEnd"/>
+      <w:r>
+        <w:rPr>
+          <w:highlight w:val="yellow"/>
+        </w:rPr>
+        <w:t xml:space="preserve"> aggiunge un elemento nel DOM dinamicamente. Viene quindi indicato dal ruolo aria-</w:t>
+      </w:r>
+      <w:proofErr w:type="spellStart"/>
+      <w:r>
+        <w:rPr>
+          <w:highlight w:val="yellow"/>
+        </w:rPr>
+        <w:t>role</w:t>
+      </w:r>
+      <w:proofErr w:type="spellEnd"/>
+      <w:r>
+        <w:rPr>
+          <w:highlight w:val="yellow"/>
+        </w:rPr>
+        <w:t>="</w:t>
+      </w:r>
+      <w:proofErr w:type="spellStart"/>
+      <w:r>
+        <w:rPr>
+          <w:highlight w:val="yellow"/>
+        </w:rPr>
+        <w:t>alert</w:t>
+      </w:r>
+      <w:proofErr w:type="spellEnd"/>
+      <w:r>
+        <w:rPr>
+          <w:highlight w:val="yellow"/>
+        </w:rPr>
+        <w:t xml:space="preserve">" che porta l’attenzione dello screen-reader su di esso quando questo viene inserito nella pagina. </w:t>
+      </w:r>
+    </w:p>
+    <w:p>
+      <w:pPr>
+        <w:pStyle w:val="Paragrafoelenco"/>
+        <w:numPr>
+          <w:ilvl w:val="0"/>
+          <w:numId w:val="10"/>
+        </w:numPr>
+        <w:rPr>
+          <w:highlight w:val="yellow"/>
+          <w:u w:val="single"/>
+        </w:rPr>
+      </w:pPr>
+      <w:r>
+        <w:rPr>
+          <w:highlight w:val="yellow"/>
+        </w:rPr>
+        <w:t xml:space="preserve">Bottoni link: quando non è stato possibile sfruttare tag come è stato necessario usare l’attributo </w:t>
+      </w:r>
+      <w:proofErr w:type="spellStart"/>
+      <w:r>
+        <w:rPr>
+          <w:highlight w:val="yellow"/>
+        </w:rPr>
+        <w:t>role</w:t>
+      </w:r>
+      <w:proofErr w:type="spellEnd"/>
+      <w:r>
+        <w:rPr>
+          <w:highlight w:val="yellow"/>
+        </w:rPr>
+        <w:t>="</w:t>
+      </w:r>
+      <w:proofErr w:type="spellStart"/>
+      <w:r>
+        <w:rPr>
+          <w:highlight w:val="yellow"/>
+        </w:rPr>
+        <w:t>button</w:t>
+      </w:r>
+      <w:proofErr w:type="spellEnd"/>
+      <w:r>
+        <w:rPr>
+          <w:highlight w:val="yellow"/>
+        </w:rPr>
+        <w:t>" su quei link che vengono rappresentati come bottoni dal CSS.</w:t>
+      </w:r>
+    </w:p>
+    <w:p>
+      <w:pPr>
+        <w:rPr>
+          <w:rFonts w:asciiTheme="majorHAnsi" w:eastAsiaTheme="majorEastAsia" w:hAnsiTheme="majorHAnsi" w:cstheme="majorBidi"/>
+          <w:color w:val="0F4761" w:themeColor="accent1" w:themeShade="BF"/>
+          <w:sz w:val="32"/>
+          <w:szCs w:val="32"/>
+          <w:highlight w:val="yellow"/>
+        </w:rPr>
+      </w:pPr>
+      <w:r>
+        <w:rPr>
+          <w:rFonts w:asciiTheme="majorHAnsi" w:eastAsiaTheme="majorEastAsia" w:hAnsiTheme="majorHAnsi" w:cstheme="majorBidi"/>
+          <w:color w:val="0F4761" w:themeColor="accent1" w:themeShade="BF"/>
+          <w:sz w:val="32"/>
+          <w:szCs w:val="32"/>
+          <w:highlight w:val="yellow"/>
+        </w:rPr>
+        <w:t>5</w:t>
+      </w:r>
+      <w:r>
+        <w:rPr>
+          <w:rFonts w:asciiTheme="majorHAnsi" w:eastAsiaTheme="majorEastAsia" w:hAnsiTheme="majorHAnsi" w:cstheme="majorBidi"/>
+          <w:color w:val="0F4761" w:themeColor="accent1" w:themeShade="BF"/>
+          <w:sz w:val="32"/>
+          <w:szCs w:val="32"/>
+          <w:highlight w:val="yellow"/>
+        </w:rPr>
+        <w:t>.</w:t>
+      </w:r>
+      <w:r>
+        <w:rPr>
+          <w:rFonts w:asciiTheme="majorHAnsi" w:eastAsiaTheme="majorEastAsia" w:hAnsiTheme="majorHAnsi" w:cstheme="majorBidi"/>
+          <w:color w:val="0F4761" w:themeColor="accent1" w:themeShade="BF"/>
+          <w:sz w:val="32"/>
+          <w:szCs w:val="32"/>
+          <w:highlight w:val="yellow"/>
+        </w:rPr>
+        <w:t>3</w:t>
+      </w:r>
+      <w:r>
+        <w:rPr>
+          <w:rFonts w:asciiTheme="majorHAnsi" w:eastAsiaTheme="majorEastAsia" w:hAnsiTheme="majorHAnsi" w:cstheme="majorBidi"/>
+          <w:color w:val="0F4761" w:themeColor="accent1" w:themeShade="BF"/>
+          <w:sz w:val="32"/>
+          <w:szCs w:val="32"/>
+          <w:highlight w:val="yellow"/>
+        </w:rPr>
+        <w:t xml:space="preserve"> Contrasti </w:t>
+      </w:r>
+    </w:p>
+    <w:p>
+      <w:pPr>
+        <w:rPr>
+          <w:i/>
+          <w:iCs/>
+          <w:highlight w:val="yellow"/>
+        </w:rPr>
+      </w:pPr>
+      <w:r>
+        <w:rPr>
+          <w:i/>
+          <w:iCs/>
+          <w:highlight w:val="yellow"/>
+        </w:rPr>
+        <w:t>Come principale colore se ne è scelto uno</w:t>
+      </w:r>
+      <w:r>
+        <w:rPr>
+          <w:i/>
+          <w:iCs/>
+          <w:highlight w:val="yellow"/>
+        </w:rPr>
+        <w:t xml:space="preserve"> caldo per dare senso d’accoglienza</w:t>
+      </w:r>
+      <w:r>
+        <w:rPr>
+          <w:i/>
+          <w:iCs/>
+          <w:highlight w:val="yellow"/>
+        </w:rPr>
+        <w:t xml:space="preserve">. Da lì tutti gli altri colori sono stati scelti in modo da avere un contrasto che rispetti gli standard AA del WCAG sfruttando lo strumento online </w:t>
+      </w:r>
+      <w:proofErr w:type="spellStart"/>
+      <w:r>
+        <w:rPr>
+          <w:i/>
+          <w:iCs/>
+          <w:highlight w:val="yellow"/>
+        </w:rPr>
+        <w:t>Contrast</w:t>
+      </w:r>
+      <w:proofErr w:type="spellEnd"/>
+      <w:r>
+        <w:rPr>
+          <w:i/>
+          <w:iCs/>
+          <w:highlight w:val="yellow"/>
+        </w:rPr>
+        <w:t xml:space="preserve"> Finder. Questi contrasti sono poi stati analizzati e confermati tramite i siti WCAG - </w:t>
+      </w:r>
+      <w:proofErr w:type="spellStart"/>
+      <w:r>
+        <w:rPr>
+          <w:i/>
+          <w:iCs/>
+          <w:highlight w:val="yellow"/>
+        </w:rPr>
+        <w:t>Contrast</w:t>
+      </w:r>
+      <w:proofErr w:type="spellEnd"/>
+      <w:r>
+        <w:rPr>
+          <w:i/>
+          <w:iCs/>
+          <w:highlight w:val="yellow"/>
+        </w:rPr>
+        <w:t xml:space="preserve"> Checker e Color </w:t>
+      </w:r>
+      <w:proofErr w:type="spellStart"/>
+      <w:r>
+        <w:rPr>
+          <w:i/>
+          <w:iCs/>
+          <w:highlight w:val="yellow"/>
+        </w:rPr>
+        <w:t>contrast</w:t>
+      </w:r>
+      <w:proofErr w:type="spellEnd"/>
+      <w:r>
+        <w:rPr>
+          <w:i/>
+          <w:iCs/>
+          <w:highlight w:val="yellow"/>
+        </w:rPr>
+        <w:t xml:space="preserve"> </w:t>
+      </w:r>
+      <w:proofErr w:type="spellStart"/>
+      <w:r>
+        <w:rPr>
+          <w:i/>
+          <w:iCs/>
+          <w:highlight w:val="yellow"/>
+        </w:rPr>
+        <w:t>checker</w:t>
+      </w:r>
+      <w:proofErr w:type="spellEnd"/>
+      <w:r>
+        <w:rPr>
+          <w:i/>
+          <w:iCs/>
+          <w:highlight w:val="yellow"/>
+        </w:rPr>
+        <w:t xml:space="preserve">, oltre ai Firefox Developer Tools. </w:t>
+      </w:r>
+    </w:p>
+    <w:p>
+      <w:pPr>
+        <w:rPr>
+          <w:rFonts w:asciiTheme="majorHAnsi" w:eastAsiaTheme="majorEastAsia" w:hAnsiTheme="majorHAnsi" w:cstheme="majorBidi"/>
+          <w:color w:val="0F4761" w:themeColor="accent1" w:themeShade="BF"/>
+          <w:sz w:val="32"/>
+          <w:szCs w:val="32"/>
+          <w:highlight w:val="yellow"/>
+        </w:rPr>
+      </w:pPr>
+      <w:r>
+        <w:rPr>
+          <w:rFonts w:asciiTheme="majorHAnsi" w:eastAsiaTheme="majorEastAsia" w:hAnsiTheme="majorHAnsi" w:cstheme="majorBidi"/>
+          <w:color w:val="0F4761" w:themeColor="accent1" w:themeShade="BF"/>
+          <w:sz w:val="32"/>
+          <w:szCs w:val="32"/>
+          <w:highlight w:val="yellow"/>
+        </w:rPr>
+        <w:t>5</w:t>
+      </w:r>
+      <w:r>
+        <w:rPr>
+          <w:rFonts w:asciiTheme="majorHAnsi" w:eastAsiaTheme="majorEastAsia" w:hAnsiTheme="majorHAnsi" w:cstheme="majorBidi"/>
+          <w:color w:val="0F4761" w:themeColor="accent1" w:themeShade="BF"/>
+          <w:sz w:val="32"/>
+          <w:szCs w:val="32"/>
+          <w:highlight w:val="yellow"/>
+        </w:rPr>
+        <w:t>.</w:t>
+      </w:r>
+      <w:r>
+        <w:rPr>
+          <w:rFonts w:asciiTheme="majorHAnsi" w:eastAsiaTheme="majorEastAsia" w:hAnsiTheme="majorHAnsi" w:cstheme="majorBidi"/>
+          <w:color w:val="0F4761" w:themeColor="accent1" w:themeShade="BF"/>
+          <w:sz w:val="32"/>
+          <w:szCs w:val="32"/>
+          <w:highlight w:val="yellow"/>
+        </w:rPr>
+        <w:t>4</w:t>
+      </w:r>
+      <w:r>
+        <w:rPr>
+          <w:rFonts w:asciiTheme="majorHAnsi" w:eastAsiaTheme="majorEastAsia" w:hAnsiTheme="majorHAnsi" w:cstheme="majorBidi"/>
+          <w:color w:val="0F4761" w:themeColor="accent1" w:themeShade="BF"/>
+          <w:sz w:val="32"/>
+          <w:szCs w:val="32"/>
+          <w:highlight w:val="yellow"/>
+        </w:rPr>
+        <w:t xml:space="preserve"> </w:t>
+      </w:r>
+      <w:proofErr w:type="spellStart"/>
+      <w:r>
+        <w:rPr>
+          <w:rFonts w:asciiTheme="majorHAnsi" w:eastAsiaTheme="majorEastAsia" w:hAnsiTheme="majorHAnsi" w:cstheme="majorBidi"/>
+          <w:color w:val="0F4761" w:themeColor="accent1" w:themeShade="BF"/>
+          <w:sz w:val="32"/>
+          <w:szCs w:val="32"/>
+          <w:highlight w:val="yellow"/>
+        </w:rPr>
+        <w:t>Tabindex</w:t>
+      </w:r>
+      <w:proofErr w:type="spellEnd"/>
+    </w:p>
+    <w:p>
+      <w:pPr>
+        <w:rPr>
+          <w:i/>
+          <w:iCs/>
+          <w:highlight w:val="yellow"/>
+        </w:rPr>
+      </w:pPr>
+      <w:r>
+        <w:rPr>
+          <w:i/>
+          <w:iCs/>
+          <w:highlight w:val="yellow"/>
+        </w:rPr>
+        <w:t xml:space="preserve">Non è sembrato necessario modificare l’ordine dei </w:t>
+      </w:r>
+      <w:proofErr w:type="spellStart"/>
+      <w:r>
+        <w:rPr>
+          <w:i/>
+          <w:iCs/>
+          <w:highlight w:val="yellow"/>
+        </w:rPr>
+        <w:t>tabindex</w:t>
+      </w:r>
+      <w:proofErr w:type="spellEnd"/>
+      <w:r>
+        <w:rPr>
+          <w:i/>
+          <w:iCs/>
+          <w:highlight w:val="yellow"/>
+        </w:rPr>
+        <w:t xml:space="preserve"> manualmente. Per come è stato strutturato il sito questi sono già organizzati nel modo corretto.</w:t>
+      </w:r>
+    </w:p>
+    <w:p>
+      <w:pPr>
+        <w:rPr>
+          <w:rFonts w:asciiTheme="majorHAnsi" w:eastAsiaTheme="majorEastAsia" w:hAnsiTheme="majorHAnsi" w:cstheme="majorBidi"/>
+          <w:color w:val="0F4761" w:themeColor="accent1" w:themeShade="BF"/>
+          <w:sz w:val="32"/>
+          <w:szCs w:val="32"/>
+          <w:highlight w:val="yellow"/>
+        </w:rPr>
+      </w:pPr>
+      <w:r>
+        <w:rPr>
+          <w:rFonts w:asciiTheme="majorHAnsi" w:eastAsiaTheme="majorEastAsia" w:hAnsiTheme="majorHAnsi" w:cstheme="majorBidi"/>
+          <w:color w:val="0F4761" w:themeColor="accent1" w:themeShade="BF"/>
+          <w:sz w:val="32"/>
+          <w:szCs w:val="32"/>
+          <w:highlight w:val="yellow"/>
+        </w:rPr>
+        <w:lastRenderedPageBreak/>
+        <w:t>5</w:t>
+      </w:r>
+      <w:r>
+        <w:rPr>
+          <w:rFonts w:asciiTheme="majorHAnsi" w:eastAsiaTheme="majorEastAsia" w:hAnsiTheme="majorHAnsi" w:cstheme="majorBidi"/>
+          <w:color w:val="0F4761" w:themeColor="accent1" w:themeShade="BF"/>
+          <w:sz w:val="32"/>
+          <w:szCs w:val="32"/>
+          <w:highlight w:val="yellow"/>
+        </w:rPr>
+        <w:t>.</w:t>
+      </w:r>
+      <w:r>
+        <w:rPr>
+          <w:rFonts w:asciiTheme="majorHAnsi" w:eastAsiaTheme="majorEastAsia" w:hAnsiTheme="majorHAnsi" w:cstheme="majorBidi"/>
+          <w:color w:val="0F4761" w:themeColor="accent1" w:themeShade="BF"/>
+          <w:sz w:val="32"/>
+          <w:szCs w:val="32"/>
+          <w:highlight w:val="yellow"/>
+        </w:rPr>
+        <w:t>5</w:t>
+      </w:r>
+      <w:r>
+        <w:rPr>
+          <w:rFonts w:asciiTheme="majorHAnsi" w:eastAsiaTheme="majorEastAsia" w:hAnsiTheme="majorHAnsi" w:cstheme="majorBidi"/>
+          <w:color w:val="0F4761" w:themeColor="accent1" w:themeShade="BF"/>
+          <w:sz w:val="32"/>
+          <w:szCs w:val="32"/>
+          <w:highlight w:val="yellow"/>
+        </w:rPr>
+        <w:t xml:space="preserve"> Lingue straniere </w:t>
+      </w:r>
+    </w:p>
+    <w:p>
+      <w:pPr>
+        <w:rPr>
+          <w:i/>
+          <w:iCs/>
+        </w:rPr>
+      </w:pPr>
+      <w:r>
+        <w:rPr>
+          <w:i/>
+          <w:iCs/>
+          <w:highlight w:val="yellow"/>
+        </w:rPr>
+        <w:t xml:space="preserve">Il sito specifica come lingua principale l’italiano, però ogni parola che deve essere letta con pronuncia straniera è stata contrassegnata </w:t>
+      </w:r>
+      <w:proofErr w:type="spellStart"/>
+      <w:r>
+        <w:rPr>
+          <w:i/>
+          <w:iCs/>
+          <w:highlight w:val="yellow"/>
+        </w:rPr>
+        <w:t>tramit</w:t>
+      </w:r>
+      <w:proofErr w:type="spellEnd"/>
+      <w:r>
+        <w:rPr>
+          <w:i/>
+          <w:iCs/>
+          <w:highlight w:val="yellow"/>
+        </w:rPr>
+        <w:t xml:space="preserve"> l’attributo </w:t>
+      </w:r>
+      <w:proofErr w:type="spellStart"/>
+      <w:r>
+        <w:rPr>
+          <w:i/>
+          <w:iCs/>
+          <w:highlight w:val="yellow"/>
+        </w:rPr>
+        <w:t>lang</w:t>
+      </w:r>
+      <w:proofErr w:type="spellEnd"/>
+      <w:r>
+        <w:rPr>
+          <w:i/>
+          <w:iCs/>
+          <w:highlight w:val="yellow"/>
+        </w:rPr>
+        <w:t xml:space="preserve">. Questo attributo è stato posizionato nel suo tag di appartenenza e altre in un tag di comodo aggiunto al momento come </w:t>
+      </w:r>
+      <w:r>
+        <w:rPr>
+          <w:i/>
+          <w:iCs/>
+          <w:highlight w:val="yellow"/>
+        </w:rPr>
+        <w:t>&lt;</w:t>
+      </w:r>
+      <w:proofErr w:type="spellStart"/>
+      <w:r>
+        <w:rPr>
+          <w:i/>
+          <w:iCs/>
+          <w:highlight w:val="yellow"/>
+        </w:rPr>
+        <w:t>span</w:t>
+      </w:r>
+      <w:proofErr w:type="spellEnd"/>
+      <w:r>
+        <w:rPr>
+          <w:i/>
+          <w:iCs/>
+          <w:highlight w:val="yellow"/>
+        </w:rPr>
+        <w:t>&gt;</w:t>
+      </w:r>
+      <w:r>
+        <w:rPr>
+          <w:i/>
+          <w:iCs/>
+          <w:highlight w:val="yellow"/>
+        </w:rPr>
+        <w:t xml:space="preserve">. Un esempio di questa nostra attenzione è la semplice parola Home nella </w:t>
+      </w:r>
+      <w:proofErr w:type="spellStart"/>
+      <w:r>
+        <w:rPr>
+          <w:i/>
+          <w:iCs/>
+          <w:highlight w:val="yellow"/>
+        </w:rPr>
+        <w:t>breadcrumb</w:t>
+      </w:r>
+      <w:proofErr w:type="spellEnd"/>
+      <w:r>
+        <w:rPr>
+          <w:i/>
+          <w:iCs/>
+          <w:highlight w:val="yellow"/>
+        </w:rPr>
+        <w:t xml:space="preserve"> e in tutte le altre sue posizioni</w:t>
+      </w:r>
+      <w:r>
+        <w:rPr>
+          <w:i/>
+          <w:iCs/>
+          <w:highlight w:val="yellow"/>
+        </w:rPr>
+        <w:t>.</w:t>
+      </w:r>
+    </w:p>
+    <w:p>
+      <w:pPr>
+        <w:rPr>
+          <w:rFonts w:asciiTheme="majorHAnsi" w:eastAsiaTheme="majorEastAsia" w:hAnsiTheme="majorHAnsi" w:cstheme="majorBidi"/>
+          <w:color w:val="0F4761" w:themeColor="accent1" w:themeShade="BF"/>
+          <w:sz w:val="32"/>
+          <w:szCs w:val="32"/>
+        </w:rPr>
+      </w:pPr>
+      <w:r>
+        <w:rPr>
+          <w:rFonts w:asciiTheme="majorHAnsi" w:eastAsiaTheme="majorEastAsia" w:hAnsiTheme="majorHAnsi" w:cstheme="majorBidi"/>
+          <w:color w:val="0F4761" w:themeColor="accent1" w:themeShade="BF"/>
+          <w:sz w:val="32"/>
+          <w:szCs w:val="32"/>
+        </w:rPr>
+        <w:t>6 Testing</w:t>
+      </w:r>
+    </w:p>
+    <w:p>
+      <w:pPr>
+        <w:rPr>
+          <w:rFonts w:asciiTheme="majorHAnsi" w:eastAsiaTheme="majorEastAsia" w:hAnsiTheme="majorHAnsi" w:cstheme="majorBidi"/>
+          <w:color w:val="0F4761" w:themeColor="accent1" w:themeShade="BF"/>
+          <w:sz w:val="32"/>
+          <w:szCs w:val="32"/>
+        </w:rPr>
+      </w:pPr>
+    </w:p>
     <w:sectPr>
       <w:pgSz w:w="11906" w:h="16838"/>
       <w:pgMar w:top="1417" w:right="1134" w:bottom="1134" w:left="1134" w:header="708" w:footer="708" w:gutter="0"/>
@@ -3288,7 +4411,7 @@
   <w:abstractNum w:abstractNumId="7" w15:restartNumberingAfterBreak="0">
     <w:nsid w:val="54BB5E05"/>
     <w:multiLevelType w:val="hybridMultilevel"/>
-    <w:tmpl w:val="4E6CD87E"/>
+    <w:tmpl w:val="9CC0E002"/>
     <w:lvl w:ilvl="0" w:tplc="628643BA">
       <w:start w:val="2"/>
       <w:numFmt w:val="bullet"/>
@@ -5024,4 +6147,16 @@
     </a:ext>
   </a:extLst>
 </a:theme>
+</file>
+
+<file path=customXml/item1.xml><?xml version="1.0" encoding="utf-8"?>
+<b:Sources xmlns:b="http://schemas.openxmlformats.org/officeDocument/2006/bibliography" xmlns="http://schemas.openxmlformats.org/officeDocument/2006/bibliography" SelectedStyle="\APASixthEditionOfficeOnline.xsl" StyleName="APA" Version="6"/>
+</file>
+
+<file path=customXml/itemProps1.xml><?xml version="1.0" encoding="utf-8"?>
+<ds:datastoreItem xmlns:ds="http://schemas.openxmlformats.org/officeDocument/2006/customXml" ds:itemID="{C29AE8F7-1367-4BCB-8D3B-258E48AE4278}">
+  <ds:schemaRefs>
+    <ds:schemaRef ds:uri="http://schemas.openxmlformats.org/officeDocument/2006/bibliography"/>
+  </ds:schemaRefs>
+</ds:datastoreItem>
 </file>
</xml_diff>

<commit_message>
inserite immagini mancanti, sostituite ridondanti
</commit_message>
<xml_diff>
--- a/relazione/Fisioterapia e Massaggi Anna Nesler.docx
+++ b/relazione/Fisioterapia e Massaggi Anna Nesler.docx
@@ -389,7 +389,13 @@
         <w:t xml:space="preserve">Ci propone di </w:t>
       </w:r>
       <w:r>
-        <w:t xml:space="preserve">creare un sito che consenta ad eventuali interessati o curiosi di entrare in contatto e conoscere Anna Nesler fisioterapista e massaggiatrice a Trento. Agli interessati viene anche data la possibilità di prenotare un trattamento tramite un calendario in cui vengono mostrati gli slot temporali disponibili. </w:t>
+        <w:t xml:space="preserve">creare un sito che consenta ad eventuali interessati o curiosi di entrare in contatto e conoscere Anna Nesler fisioterapista e massaggiatrice a </w:t>
+      </w:r>
+      <w:r>
+        <w:t>Bolzano</w:t>
+      </w:r>
+      <w:r>
+        <w:t xml:space="preserve">. Agli interessati viene anche data la possibilità di prenotare un trattamento tramite un calendario in cui vengono mostrati gli slot temporali disponibili. </w:t>
       </w:r>
     </w:p>
     <w:p>
@@ -414,6 +420,14 @@
     </w:p>
     <w:p>
       <w:r>
+        <w:t>La prima e più lampante osservazione che abbiamo fatto è la necessità di avere un sito bilingue, data dalla composizione linguistica degli abitanti della provincia di Bolzano (70% tedeschi, 30% italiani)</w:t>
+      </w:r>
+      <w:r>
+        <w:t xml:space="preserve"> e dal forte senso identitario associato alla lingua tedesca presente in Sudtirol.</w:t>
+      </w:r>
+    </w:p>
+    <w:p>
+      <w:r>
         <w:t>Dall’esperienza di Anna Nesler evinciamo che</w:t>
       </w:r>
       <w:r>
@@ -435,31 +449,36 @@
         <w:t>sono</w:t>
       </w:r>
       <w:r>
-        <w:t xml:space="preserve"> sportivi, anziani e </w:t>
-      </w:r>
-      <w:proofErr w:type="gramStart"/>
-      <w:r>
-        <w:t>neo-mamme</w:t>
-      </w:r>
-      <w:proofErr w:type="gramEnd"/>
-      <w:r>
-        <w:t xml:space="preserve">, ai massaggi invece sono interessati principalmente </w:t>
-      </w:r>
-      <w:r>
-        <w:t>lavoratori e anziani. La Danza Libera, altra attività che viene illustrata nel sito interessa le persone adulte in generale.</w:t>
-      </w:r>
-    </w:p>
-    <w:p>
-      <w:r>
-        <w:t xml:space="preserve">Da questa analisi ci si può aspettare che le visite al sito avvengano lievemente in maggioranza da smartphone, seguendo </w:t>
-      </w:r>
-      <w:proofErr w:type="gramStart"/>
-      <w:r>
-        <w:t>il trend generale</w:t>
-      </w:r>
-      <w:proofErr w:type="gramEnd"/>
-      <w:r>
-        <w:t xml:space="preserve"> della navigazione online, non essendo i servizi che offre il sito con particolarità tali da rendere preferibile agli utenti una consultazione da desktop.</w:t>
+        <w:t xml:space="preserve"> sportivi, anziani e neo-mamme</w:t>
+      </w:r>
+      <w:r>
+        <w:t>.</w:t>
+      </w:r>
+      <w:r>
+        <w:t xml:space="preserve"> </w:t>
+      </w:r>
+      <w:r>
+        <w:t>L</w:t>
+      </w:r>
+      <w:r>
+        <w:t xml:space="preserve">e persone più interessate </w:t>
+      </w:r>
+      <w:r>
+        <w:t xml:space="preserve">ai massaggi invece sono principalmente </w:t>
+      </w:r>
+      <w:r>
+        <w:t>lavoratori e anziani. La Danza Libera, altra attività che viene illustrata nel sito interessa</w:t>
+      </w:r>
+      <w:r>
+        <w:t xml:space="preserve"> principalmente</w:t>
+      </w:r>
+      <w:r>
+        <w:t xml:space="preserve"> le persone adulte in generale.</w:t>
+      </w:r>
+    </w:p>
+    <w:p>
+      <w:r>
+        <w:t>Da questa analisi ci si può aspettare che le visite al sito avvengano lievemente in maggioranza da smartphone, seguendo il trend generale della navigazione online, non essendo i servizi che offre il sito con particolarità tali da rendere preferibile agli utenti una consultazione da desktop.</w:t>
       </w:r>
     </w:p>
     <w:p>
@@ -571,6 +590,7 @@
         </w:numPr>
       </w:pPr>
       <w:r>
+        <w:lastRenderedPageBreak/>
         <w:t>Pagina Admin in cui si vede il riepilogo di tutte le prenotazioni comprendenti i contatti dei clienti e in cui è possibile modificare o cancellare una prestazione; è anche possibile impostare degli slot come non disponibili o disponibili.</w:t>
       </w:r>
     </w:p>
@@ -638,26 +658,22 @@
     </w:p>
     <w:p>
       <w:r>
-        <w:t xml:space="preserve">• Utente: principale tipologia di utente, potrà solamente fruire del contenuto offerto dal sito, prenotare trattamenti e inviare </w:t>
-      </w:r>
-      <w:proofErr w:type="gramStart"/>
-      <w:r>
-        <w:t>email</w:t>
-      </w:r>
-      <w:proofErr w:type="gramEnd"/>
-      <w:r>
-        <w:t xml:space="preserve"> ad Anna tramite il form di contatto.</w:t>
+        <w:t>• Utente: principale tipologia di utente, potrà solamente fruire del contenuto offerto dal sito, prenotare trattamenti e inviare e</w:t>
+      </w:r>
+      <w:r>
+        <w:t>-</w:t>
+      </w:r>
+      <w:r>
+        <w:t>mail ad Anna tramite il form di contatto.</w:t>
       </w:r>
     </w:p>
     <w:p>
       <w:r>
         <w:t xml:space="preserve">• </w:t>
       </w:r>
-      <w:proofErr w:type="gramStart"/>
-      <w:r>
-        <w:t>Amministratore :</w:t>
-      </w:r>
-      <w:proofErr w:type="gramEnd"/>
+      <w:r>
+        <w:t>Amministratore:</w:t>
+      </w:r>
       <w:r>
         <w:t xml:space="preserve"> oltre alle funzionalità di base potrà offerte all’utente, può cancellare, modificare e visualizzare le prenotazioni oltre a rendere non disponibili o disponibili  a piacimento gli slot temporali.</w:t>
       </w:r>
@@ -676,15 +692,7 @@
     </w:p>
     <w:p>
       <w:r>
-        <w:t xml:space="preserve">Il sito presenta una non elevata profondità, </w:t>
-      </w:r>
-      <w:proofErr w:type="gramStart"/>
-      <w:r>
-        <w:t>ne</w:t>
-      </w:r>
-      <w:proofErr w:type="gramEnd"/>
-      <w:r>
-        <w:t xml:space="preserve"> un’</w:t>
+        <w:t>Il sito presenta una non elevata profondità, ne un’</w:t>
       </w:r>
       <w:r>
         <w:t>elevata larghezza</w:t>
@@ -790,17 +798,14 @@
     </w:p>
     <w:p>
       <w:r>
+        <w:lastRenderedPageBreak/>
         <w:t>• Prenotazioni: La pagina in cui l’utente tramite un calendario visualizza gli slot temporali disponibili e può prenotare un trattamento. Questa pagina è pensata per ridurre il carico di lavoro di Anna e permettere all’utente di scegliere autonomamente il momento che più gli piace per ricevere il trattamento tra quelli disponibili. In questo modo viene ridotto notevolmente il tempo che altrimenti sarebbe necessario per concordare un appuntamento</w:t>
       </w:r>
       <w:r>
         <w:t>, migliorando anche l’esperienza del cliente</w:t>
       </w:r>
       <w:r>
-        <w:t xml:space="preserve">. </w:t>
-      </w:r>
-      <w:r>
-        <w:lastRenderedPageBreak/>
-        <w:t>Dopo aver selezionato lo slot l’utente può procedere al pagamento online.</w:t>
+        <w:t>. Dopo aver selezionato lo slot l’utente può procedere al pagamento online.</w:t>
       </w:r>
       <w:r>
         <w:t xml:space="preserve"> Questa è la principale feature interattiva del sito.</w:t>
@@ -883,15 +888,7 @@
         <w:t xml:space="preserve">Si è prestata particolare attenzione all’accessibilità </w:t>
       </w:r>
       <w:r>
-        <w:t xml:space="preserve">inserendo la freccetta che rende riconoscibile il bottone del menù a tendina “prestazioni” tramite css (non è un carattere ma un bordo superiore) ed aggiungendo degli attributi aria-expanded ai bottoni “prestazioni” </w:t>
-      </w:r>
-      <w:proofErr w:type="gramStart"/>
-      <w:r>
-        <w:t>e  “</w:t>
-      </w:r>
-      <w:proofErr w:type="gramEnd"/>
-      <w:r>
-        <w:t xml:space="preserve">menu ad hamburgher” per la visualizzazione mobile, che rendono esplicito se il menù è aperto o chiuso. </w:t>
+        <w:t xml:space="preserve">inserendo la freccetta che rende riconoscibile il bottone del menù a tendina “prestazioni” tramite css (non è un carattere ma un bordo superiore) ed aggiungendo degli attributi aria-expanded ai bottoni “prestazioni” e  “menu ad hamburgher” per la visualizzazione mobile, che rendono esplicito se il menù è aperto o chiuso. </w:t>
       </w:r>
     </w:p>
     <w:p>
@@ -1032,7 +1029,6 @@
     </w:p>
     <w:p>
       <w:r>
-        <w:lastRenderedPageBreak/>
         <w:t>Vediamo per ogni pagina come è strutturato il contenuto:</w:t>
       </w:r>
     </w:p>
@@ -1044,11 +1040,9 @@
           <w:numId w:val="3"/>
         </w:numPr>
       </w:pPr>
-      <w:proofErr w:type="gramStart"/>
       <w:r>
         <w:t>Home :</w:t>
       </w:r>
-      <w:proofErr w:type="gramEnd"/>
     </w:p>
     <w:p>
       <w:pPr>
@@ -1281,15 +1275,7 @@
         <w:pStyle w:val="Paragrafoelenco"/>
       </w:pPr>
       <w:r>
-        <w:t xml:space="preserve">La pagina in cui gli utenti trovano i contatti di anna ed un form per inviarle un </w:t>
-      </w:r>
-      <w:proofErr w:type="gramStart"/>
-      <w:r>
-        <w:t>email</w:t>
-      </w:r>
-      <w:proofErr w:type="gramEnd"/>
-      <w:r>
-        <w:t xml:space="preserve"> direttamente dal sito.</w:t>
+        <w:t>La pagina in cui gli utenti trovano i contatti di anna ed un form per inviarle un email direttamente dal sito.</w:t>
       </w:r>
     </w:p>
     <w:p>
@@ -1335,11 +1321,7 @@
         <w:t xml:space="preserve"> e cliccando su un giorno visualizza la panoramica del singolo giorno</w:t>
       </w:r>
       <w:r>
-        <w:t xml:space="preserve">. Cliccando uno slot temporale questo viene selezionato e va riempire un campo </w:t>
-      </w:r>
-      <w:r>
-        <w:lastRenderedPageBreak/>
-        <w:t>nel form di prenotazione.</w:t>
+        <w:t>. Cliccando uno slot temporale questo viene selezionato e va riempire un campo nel form di prenotazione.</w:t>
       </w:r>
       <w:r>
         <w:t xml:space="preserve"> Poi riempiendo anche gli altri campi del form effettua la prenotazione che viene registrata automaticamente.</w:t>
@@ -1445,15 +1427,7 @@
         <w:t>La scelta di raddoppiare il tempo dedicato ai trattamenti a domicilio è stata presa discutendone con Anna</w:t>
       </w:r>
       <w:r>
-        <w:t xml:space="preserve">. La criticità che abbiamo osservato è che, se lo spostamento fosse stato corto avrebbe richiesto meno tempo e quindi riservare </w:t>
-      </w:r>
-      <w:proofErr w:type="gramStart"/>
-      <w:r>
-        <w:t>2</w:t>
-      </w:r>
-      <w:proofErr w:type="gramEnd"/>
-      <w:r>
-        <w:t xml:space="preserve"> slot temporali non sarebbe stato un utilizzo efficiente del tempo. Anna però ha preferito questa soluzione, scartando a priori qualcosa di più efficiente, siccome questa migliora il suo benessere sul lavoro rendendolo più rilassato.</w:t>
+        <w:t>. La criticità che abbiamo osservato è che, se lo spostamento fosse stato corto avrebbe richiesto meno tempo e quindi riservare 2 slot temporali non sarebbe stato un utilizzo efficiente del tempo. Anna però ha preferito questa soluzione, scartando a priori qualcosa di più efficiente, siccome questa migliora il suo benessere sul lavoro rendendolo più rilassato.</w:t>
       </w:r>
     </w:p>
     <w:p>
@@ -1600,6 +1574,7 @@
         <w:pStyle w:val="Paragrafoelenco"/>
       </w:pPr>
       <w:r>
+        <w:lastRenderedPageBreak/>
         <w:t>All’interno del footer sono state inserite le informazioni utili dopo aver visitato tutta la pagina. In questo caso i nomi dei componenti del gruppo, un link alla pagina contatti e i link ai social di Anna</w:t>
       </w:r>
       <w:r>
@@ -2021,6 +1996,7 @@
           <w:sz w:val="32"/>
           <w:szCs w:val="32"/>
         </w:rPr>
+        <w:lastRenderedPageBreak/>
         <w:t xml:space="preserve">3.1 Front-end </w:t>
       </w:r>
     </w:p>
@@ -2059,7 +2035,6 @@
         <w:rPr>
           <w:highlight w:val="yellow"/>
         </w:rPr>
-        <w:lastRenderedPageBreak/>
         <w:t>Per gestire la validazione lato client dei dati immessi dall’utente è stato scritto un JavaScript che li controlla tramite espressioni regolari. I contenuti dei campi vengono validati ogni qualvolta il focus su di loro cambia. Gli errori vengono mostrati all’utente tramite una lista non ordinata che viene appesa alla label del campo. Per fare in modo che questo nuovo elemento dinamico abbia un significato di alert lo script aggiunge quel ruolo ARIA alla lista.</w:t>
       </w:r>
     </w:p>
@@ -2369,29 +2344,13 @@
         <w:t xml:space="preserve">della regola CSS </w:t>
       </w:r>
       <w:r>
-        <w:t>“</w:t>
-      </w:r>
-      <w:proofErr w:type="gramStart"/>
-      <w:r>
-        <w:t>display:flex</w:t>
-      </w:r>
-      <w:proofErr w:type="gramEnd"/>
-      <w:r>
-        <w:t xml:space="preserve">;” </w:t>
+        <w:t xml:space="preserve">“display:flex;” </w:t>
       </w:r>
       <w:r>
         <w:t xml:space="preserve">che </w:t>
       </w:r>
       <w:r>
-        <w:t>consente di ottenere una visualizzazione gradevole da dispositivi di dimensioni differenti scrivendo il minor quantitativo di codice possibile. Stessa cosa vale per le section all’interno delle pagine “chi sono</w:t>
-      </w:r>
-      <w:proofErr w:type="gramStart"/>
-      <w:r>
-        <w:t>” ,</w:t>
-      </w:r>
-      <w:proofErr w:type="gramEnd"/>
-      <w:r>
-        <w:t xml:space="preserve"> “fisioterapia” e “danzaterapia”</w:t>
+        <w:t>consente di ottenere una visualizzazione gradevole da dispositivi di dimensioni differenti scrivendo il minor quantitativo di codice possibile. Stessa cosa vale per le section all’interno delle pagine “chi sono” , “fisioterapia” e “danzaterapia”</w:t>
       </w:r>
       <w:r>
         <w:t xml:space="preserve"> e “corsi di massaggio”.</w:t>
@@ -2422,6 +2381,7 @@
           <w:sz w:val="32"/>
           <w:szCs w:val="32"/>
         </w:rPr>
+        <w:lastRenderedPageBreak/>
         <w:t xml:space="preserve">3.1.4 Stampa </w:t>
       </w:r>
     </w:p>
@@ -2444,19 +2404,7 @@
         <w:t>sito</w:t>
       </w:r>
       <w:r>
-        <w:t xml:space="preserve"> è stato predisposto un foglio di stile aggiuntivo che modifica e adatta la pagina alla stampa </w:t>
-      </w:r>
-      <w:proofErr w:type="gramStart"/>
-      <w:r>
-        <w:t>2 ,</w:t>
-      </w:r>
-      <w:proofErr w:type="gramEnd"/>
-      <w:r>
-        <w:t xml:space="preserve"> sia digitale in PDF che verso la stampa la carta stampata. La maggior parte dei componenti interattivi vengono nascosti per dare la precedenza al contenuto vero e proprio, il font viene </w:t>
-      </w:r>
-      <w:r>
-        <w:lastRenderedPageBreak/>
-        <w:t>sostituito con uno adatto alla stampa ovvero uno con grazie. Alcune pagine sono state definite non stampabili dato che non contengono alcun contenuto utile offline e volevamo tenere conto anche dell’aspetto ecologico.</w:t>
+        <w:t xml:space="preserve"> è stato predisposto un foglio di stile aggiuntivo che modifica e adatta la pagina alla stampa 2 , sia digitale in PDF che verso la stampa la carta stampata. La maggior parte dei componenti interattivi vengono nascosti per dare la precedenza al contenuto vero e proprio, il font viene sostituito con uno adatto alla stampa ovvero uno con grazie. Alcune pagine sono state definite non stampabili dato che non contengono alcun contenuto utile offline e volevamo tenere conto anche dell’aspetto ecologico.</w:t>
       </w:r>
     </w:p>
     <w:p>
@@ -2520,18 +2468,10 @@
         <w:t xml:space="preserve"> </w:t>
       </w:r>
       <w:r>
-        <w:t xml:space="preserve">anche per il caso in </w:t>
-      </w:r>
-      <w:proofErr w:type="gramStart"/>
-      <w:r>
-        <w:t xml:space="preserve">cui </w:t>
-      </w:r>
-      <w:r>
-        <w:t xml:space="preserve"> l’utente</w:t>
-      </w:r>
-      <w:proofErr w:type="gramEnd"/>
-      <w:r>
-        <w:t xml:space="preserve"> abbia disabilitato gli script javascript</w:t>
+        <w:t xml:space="preserve">anche per il caso in cui </w:t>
+      </w:r>
+      <w:r>
+        <w:t xml:space="preserve"> l’utente abbia disabilitato gli script javascript</w:t>
       </w:r>
       <w:r>
         <w:t>, ma principalmente</w:t>
@@ -2552,17 +2492,12 @@
         <w:t xml:space="preserve"> fatto tramite le funzioni </w:t>
       </w:r>
       <w:proofErr w:type="spellStart"/>
-      <w:proofErr w:type="gramStart"/>
       <w:r>
         <w:t>htmlspecialchars</w:t>
       </w:r>
       <w:proofErr w:type="spellEnd"/>
       <w:r>
-        <w:t>(</w:t>
-      </w:r>
-      <w:proofErr w:type="gramEnd"/>
-      <w:r>
-        <w:t xml:space="preserve">) , trim(), </w:t>
+        <w:t xml:space="preserve">() , trim(), </w:t>
       </w:r>
       <w:proofErr w:type="spellStart"/>
       <w:r>
@@ -2674,23 +2609,7 @@
       </w:r>
       <w:proofErr w:type="spellEnd"/>
       <w:r>
-        <w:t xml:space="preserve"> come libero o occupato e ogni slot di ogni giorno può essere a sua volta libero o occupato, ma esso è anche corredato dai dati della prenotazione. </w:t>
-      </w:r>
-      <w:proofErr w:type="gramStart"/>
-      <w:r>
-        <w:t>Infatti</w:t>
-      </w:r>
-      <w:proofErr w:type="gramEnd"/>
-      <w:r>
-        <w:t xml:space="preserve"> se l’utente non è amministratore e il calendario deve essere visualizzato nella pagina prenotazioni gli slot vengono segnati disponibili o meno ma non vengono riportati i dati delle prenotazioni. Una difficoltà in più è data dal fatto che se l’utente sceglie come modalità del trattamento “a domicilio” il calendario mostrerà slot liberi solamente se ce n’è </w:t>
-      </w:r>
-      <w:proofErr w:type="gramStart"/>
-      <w:r>
-        <w:t>2</w:t>
-      </w:r>
-      <w:proofErr w:type="gramEnd"/>
-      <w:r>
-        <w:t xml:space="preserve"> liberi vicini e darà l’illusione che sia uno unico, siccome il tempo da riservare è doppio.</w:t>
+        <w:t xml:space="preserve"> come libero o occupato e ogni slot di ogni giorno può essere a sua volta libero o occupato, ma esso è anche corredato dai dati della prenotazione. Infatti se l’utente non è amministratore e il calendario deve essere visualizzato nella pagina prenotazioni gli slot vengono segnati disponibili o meno ma non vengono riportati i dati delle prenotazioni. Una difficoltà in più è data dal fatto che se l’utente sceglie come modalità del trattamento “a domicilio” il calendario mostrerà slot liberi solamente se ce n’è 2 liberi vicini e darà l’illusione che sia uno unico, siccome il tempo da riservare è doppio.</w:t>
       </w:r>
     </w:p>
     <w:p>
@@ -2767,6 +2686,7 @@
         <w:ind w:left="708" w:firstLine="2"/>
       </w:pPr>
       <w:r>
+        <w:lastRenderedPageBreak/>
         <w:t>Contiene solamente i dati dei clienti e le prenotazioni, oltre al</w:t>
       </w:r>
       <w:r>
@@ -2812,7 +2732,6 @@
     </w:p>
     <w:p>
       <w:r>
-        <w:lastRenderedPageBreak/>
         <w:t>Le prestazioni di un sito sono fondamentali per avere un buon posizionamento nei vari canali comunicativi e motori di ricerca, quindi si è deciso di:</w:t>
       </w:r>
     </w:p>
@@ -3437,6 +3356,7 @@
           <w:szCs w:val="32"/>
           <w:highlight w:val="yellow"/>
         </w:rPr>
+        <w:lastRenderedPageBreak/>
         <w:t xml:space="preserve">5.5 Lingue straniere </w:t>
       </w:r>
     </w:p>
@@ -3489,16 +3409,7 @@
           <w:iCs/>
           <w:highlight w:val="yellow"/>
         </w:rPr>
-        <w:t xml:space="preserve">. Questo attributo è stato posizionato nel suo tag </w:t>
-      </w:r>
-      <w:r>
-        <w:rPr>
-          <w:i/>
-          <w:iCs/>
-          <w:highlight w:val="yellow"/>
-        </w:rPr>
-        <w:lastRenderedPageBreak/>
-        <w:t>di appartenenza e altre in un tag di comodo aggiunto al momento come &lt;</w:t>
+        <w:t>. Questo attributo è stato posizionato nel suo tag di appartenenza e altre in un tag di comodo aggiunto al momento come &lt;</w:t>
       </w:r>
       <w:proofErr w:type="spellStart"/>
       <w:r>

</xml_diff>

<commit_message>
aggiornata la relazione e cose da fare
</commit_message>
<xml_diff>
--- a/relazione/Fisioterapia e Massaggi Anna Nesler.docx
+++ b/relazione/Fisioterapia e Massaggi Anna Nesler.docx
@@ -530,11 +530,9 @@
       <w:r>
         <w:t xml:space="preserve">Vetrina dei massaggi </w:t>
       </w:r>
-      <w:proofErr w:type="spellStart"/>
-      <w:r>
-        <w:t>offeti</w:t>
-      </w:r>
-      <w:proofErr w:type="spellEnd"/>
+      <w:r>
+        <w:t>offerti</w:t>
+      </w:r>
       <w:r>
         <w:t>.</w:t>
       </w:r>
@@ -1338,14 +1336,6 @@
     </w:p>
     <w:p>
       <w:pPr>
-        <w:ind w:left="708"/>
-      </w:pPr>
-      <w:r>
-        <w:t>All’interno del form la sezione “dati carta” per il pagamento inizialmente è nascosta per dare l’illusione all’utente di dover compiere un compito semplice e veloce e quindi diminuire la possibilità che l’utente spaventandosi alla vista del form cambi pagina.</w:t>
-      </w:r>
-    </w:p>
-    <w:p>
-      <w:pPr>
         <w:pStyle w:val="Paragrafoelenco"/>
         <w:numPr>
           <w:ilvl w:val="0"/>
@@ -1479,16 +1469,19 @@
         <w:pStyle w:val="Paragrafoelenco"/>
       </w:pPr>
       <w:r>
+        <w:t xml:space="preserve">All’interno del </w:t>
+      </w:r>
+      <w:proofErr w:type="spellStart"/>
+      <w:r>
+        <w:t>footer</w:t>
+      </w:r>
+      <w:proofErr w:type="spellEnd"/>
+      <w:r>
+        <w:t xml:space="preserve"> sono state inserite le informazioni utili dopo aver visitato tutta la pagina. In questo caso i nomi dei componenti del gruppo, un link alla pagina contatti e i link ai social di Anna, come è consuetudine. È presente anche il link che porta alla pagina di login amministratori, è appositamente poco visibile perché essendo una parte del sito dedicata ai </w:t>
+      </w:r>
+      <w:r>
         <w:lastRenderedPageBreak/>
-        <w:t xml:space="preserve">All’interno del </w:t>
-      </w:r>
-      <w:proofErr w:type="spellStart"/>
-      <w:r>
-        <w:t>footer</w:t>
-      </w:r>
-      <w:proofErr w:type="spellEnd"/>
-      <w:r>
-        <w:t xml:space="preserve"> sono state inserite le informazioni utili dopo aver visitato tutta la pagina. In questo caso i nomi dei componenti del gruppo, un link alla pagina contatti e i link ai social di Anna, come è consuetudine. È presente anche il link che porta alla pagina di login amministratori, è appositamente poco visibile perché essendo una parte del sito dedicata ai soli amministratori se l’utente non la nota è meglio poiché in questo modo viene ridotto carico cognitivo e si evita il sovraccarico.</w:t>
+        <w:t>soli amministratori se l’utente non la nota è meglio poiché in questo modo viene ridotto carico cognitivo e si evita il sovraccarico.</w:t>
       </w:r>
     </w:p>
     <w:p>
@@ -1962,39 +1955,50 @@
       <w:r>
         <w:t xml:space="preserve"> e unificazione dei fogli di stile in style.css</w:t>
       </w:r>
-    </w:p>
-    <w:p>
-      <w:pPr>
-        <w:pStyle w:val="Paragrafoelenco"/>
-        <w:numPr>
-          <w:ilvl w:val="0"/>
-          <w:numId w:val="9"/>
-        </w:numPr>
-      </w:pPr>
-      <w:r>
-        <w:t>CSS e accessibilità dei form</w:t>
-      </w:r>
-    </w:p>
-    <w:p>
-      <w:pPr>
+      <w:r>
+        <w:t xml:space="preserve"> </w:t>
+      </w:r>
+      <w:r>
         <w:rPr>
           <w:b/>
           <w:bCs/>
           <w:color w:val="FF0000"/>
         </w:rPr>
-      </w:pPr>
-      <w:r>
+        <w:t xml:space="preserve">Spiega meglio per la prof </w:t>
+      </w:r>
+    </w:p>
+    <w:p>
+      <w:pPr>
+        <w:pStyle w:val="Paragrafoelenco"/>
+        <w:numPr>
+          <w:ilvl w:val="0"/>
+          <w:numId w:val="9"/>
+        </w:numPr>
+      </w:pPr>
+      <w:r>
+        <w:t>CSS e accessibilità dei form</w:t>
+      </w:r>
+    </w:p>
+    <w:p>
+      <w:pPr>
         <w:rPr>
           <w:b/>
           <w:bCs/>
           <w:color w:val="FF0000"/>
         </w:rPr>
+      </w:pPr>
+      <w:r>
+        <w:rPr>
+          <w:b/>
+          <w:bCs/>
+          <w:color w:val="FF0000"/>
+        </w:rPr>
+        <w:t>DA COMPLETARE!!!!!!!!!!!!!!</w:t>
+      </w:r>
+    </w:p>
+    <w:p>
+      <w:r>
         <w:lastRenderedPageBreak/>
-        <w:t>DA COMPLETARE!!!!!!!!!!!!!!</w:t>
-      </w:r>
-    </w:p>
-    <w:p>
-      <w:r>
         <w:t>Nonostante questa suddivisione, tutti i membri hanno collaborato in tutti gli aspetti della realizzazione del sito, particolarmente per quanto riguarda l’accessibilità di esso.</w:t>
       </w:r>
     </w:p>
@@ -2321,7 +2325,6 @@
         <w:ind w:left="708" w:firstLine="2"/>
       </w:pPr>
       <w:r>
-        <w:lastRenderedPageBreak/>
         <w:t xml:space="preserve">La regola “display: </w:t>
       </w:r>
       <w:proofErr w:type="spellStart"/>
@@ -2350,30 +2353,105 @@
           <w:sz w:val="32"/>
           <w:szCs w:val="32"/>
         </w:rPr>
-        <w:t xml:space="preserve">3.1.4 Stampa </w:t>
+        <w:lastRenderedPageBreak/>
+        <w:t xml:space="preserve">3.1.4 </w:t>
+      </w:r>
+      <w:r>
+        <w:rPr>
+          <w:rFonts w:asciiTheme="majorHAnsi" w:eastAsiaTheme="majorEastAsia" w:hAnsiTheme="majorHAnsi" w:cstheme="majorBidi"/>
+          <w:color w:val="0F4761" w:themeColor="accent1" w:themeShade="BF"/>
+          <w:sz w:val="32"/>
+          <w:szCs w:val="32"/>
+        </w:rPr>
+        <w:t>Calendario</w:t>
+      </w:r>
+      <w:r>
+        <w:rPr>
+          <w:rFonts w:asciiTheme="majorHAnsi" w:eastAsiaTheme="majorEastAsia" w:hAnsiTheme="majorHAnsi" w:cstheme="majorBidi"/>
+          <w:color w:val="0F4761" w:themeColor="accent1" w:themeShade="BF"/>
+          <w:sz w:val="32"/>
+          <w:szCs w:val="32"/>
+        </w:rPr>
+        <w:t xml:space="preserve"> </w:t>
+      </w:r>
+    </w:p>
+    <w:p>
+      <w:pPr>
+        <w:ind w:left="708" w:firstLine="2"/>
+      </w:pPr>
+      <w:r>
+        <w:t>Una particolare scelta progettuale è stata presa per quanto riguarda il calendario</w:t>
+      </w:r>
+      <w:r>
+        <w:t xml:space="preserve">, si è scelto infatti di utilizzare dei link, piuttosto che dei bottoni, per ogni giorno che portano alla visualizzazione dei relativi slot disponibili per la prenotazione. </w:t>
+      </w:r>
+      <w:r>
+        <w:t>Questo, in primo luogo, migliora l’accessibilità e secondariamente rende la pagina più leggera.</w:t>
+      </w:r>
+    </w:p>
+    <w:p>
+      <w:pPr>
+        <w:rPr>
+          <w:rFonts w:asciiTheme="majorHAnsi" w:eastAsiaTheme="majorEastAsia" w:hAnsiTheme="majorHAnsi" w:cstheme="majorBidi"/>
+          <w:color w:val="0F4761" w:themeColor="accent1" w:themeShade="BF"/>
+          <w:sz w:val="32"/>
+          <w:szCs w:val="32"/>
+          <w:u w:val="single"/>
+        </w:rPr>
+      </w:pPr>
+      <w:r>
+        <w:rPr>
+          <w:rFonts w:asciiTheme="majorHAnsi" w:eastAsiaTheme="majorEastAsia" w:hAnsiTheme="majorHAnsi" w:cstheme="majorBidi"/>
+          <w:color w:val="0F4761" w:themeColor="accent1" w:themeShade="BF"/>
+          <w:sz w:val="32"/>
+          <w:szCs w:val="32"/>
+        </w:rPr>
+        <w:t>3.1.</w:t>
+      </w:r>
+      <w:r>
+        <w:rPr>
+          <w:rFonts w:asciiTheme="majorHAnsi" w:eastAsiaTheme="majorEastAsia" w:hAnsiTheme="majorHAnsi" w:cstheme="majorBidi"/>
+          <w:color w:val="0F4761" w:themeColor="accent1" w:themeShade="BF"/>
+          <w:sz w:val="32"/>
+          <w:szCs w:val="32"/>
+        </w:rPr>
+        <w:t>5</w:t>
+      </w:r>
+      <w:r>
+        <w:rPr>
+          <w:rFonts w:asciiTheme="majorHAnsi" w:eastAsiaTheme="majorEastAsia" w:hAnsiTheme="majorHAnsi" w:cstheme="majorBidi"/>
+          <w:color w:val="0F4761" w:themeColor="accent1" w:themeShade="BF"/>
+          <w:sz w:val="32"/>
+          <w:szCs w:val="32"/>
+        </w:rPr>
+        <w:t xml:space="preserve"> Stampa </w:t>
       </w:r>
     </w:p>
     <w:p>
       <w:pPr>
         <w:ind w:left="708"/>
+      </w:pPr>
+      <w:r>
+        <w:t xml:space="preserve">Per permettere agli utenti di salvare offline le informazioni presenti nel nostro </w:t>
+      </w:r>
+      <w:r>
+        <w:rPr>
+          <w:u w:val="single"/>
+        </w:rPr>
+        <w:t>sito</w:t>
+      </w:r>
+      <w:r>
+        <w:t xml:space="preserve"> è stato predisposto un foglio di stile aggiuntivo che modifica e adatta la pagina alla stampa 2, sia digitale in PDF che verso la stampa la carta stampata. La maggior parte dei componenti interattivi vengono nascosti per dare la precedenza al contenuto vero e proprio, il font viene sostituito con uno adatto alla stampa ovvero uno con grazie. Alcune pagine sono state definite non stampabili dato che non contengono alcun contenuto utile offline e volevamo tenere conto anche dell’aspetto ecologico.</w:t>
+      </w:r>
+    </w:p>
+    <w:p>
+      <w:pPr>
         <w:rPr>
           <w:b/>
           <w:bCs/>
           <w:color w:val="FF0000"/>
         </w:rPr>
       </w:pPr>
-      <w:r>
-        <w:t xml:space="preserve">Per permettere agli utenti di salvare offline le informazioni presenti nel nostro </w:t>
-      </w:r>
-      <w:r>
-        <w:rPr>
-          <w:u w:val="single"/>
-        </w:rPr>
-        <w:t>sito</w:t>
-      </w:r>
-      <w:r>
-        <w:t xml:space="preserve"> è stato predisposto un foglio di stile aggiuntivo che modifica e adatta la pagina alla stampa 2, sia digitale in PDF che verso la stampa la carta stampata. La maggior parte dei componenti interattivi vengono nascosti per dare la precedenza al contenuto vero e proprio, il font viene sostituito con uno adatto alla stampa ovvero uno con grazie. Alcune pagine sono state definite non stampabili dato che non contengono alcun contenuto utile offline e volevamo tenere conto anche dell’aspetto ecologico.</w:t>
-      </w:r>
     </w:p>
     <w:p>
       <w:pPr>
@@ -2490,6 +2568,22 @@
     </w:p>
     <w:p>
       <w:pPr>
+        <w:ind w:left="708"/>
+      </w:pPr>
+      <w:r>
+        <w:t xml:space="preserve">Non abbiamo implementato nessun meccanismo di validazione della sezione dati carta nel </w:t>
+      </w:r>
+      <w:proofErr w:type="spellStart"/>
+      <w:r>
+        <w:t>form</w:t>
+      </w:r>
+      <w:proofErr w:type="spellEnd"/>
+      <w:r>
+        <w:t xml:space="preserve"> di prenotazione in quanto questi dati non vengono salvati nel database e normalmente la validazione sarebbe affidata a sevizi di terze parti.</w:t>
+      </w:r>
+    </w:p>
+    <w:p>
+      <w:pPr>
         <w:rPr>
           <w:rFonts w:asciiTheme="majorHAnsi" w:eastAsiaTheme="majorEastAsia" w:hAnsiTheme="majorHAnsi" w:cstheme="majorBidi"/>
           <w:color w:val="0F4761" w:themeColor="accent1" w:themeShade="BF"/>
@@ -2514,11 +2608,9 @@
       <w:r>
         <w:t xml:space="preserve">A partire dal giorno odierno e dal numero di volte che l’utente è andato avanti o indietro tra i mesi sul calendario vengono calcolati i giorni che devono essere visualizzati, quelli che non appartengono al mese visualizzato. Viene aperta una connessione con il database e richiesta la tabella delle prenotazioni. Se l’utente è amministratore il calendario verrà visualizzato nella pagina amministratore, quindi viene generato un calendario che riporta le prenotazioni (ovvero ogni giorno è </w:t>
       </w:r>
-      <w:proofErr w:type="spellStart"/>
-      <w:r>
-        <w:t>sengato</w:t>
-      </w:r>
-      <w:proofErr w:type="spellEnd"/>
+      <w:r>
+        <w:t>segnato</w:t>
+      </w:r>
       <w:r>
         <w:t xml:space="preserve"> come libero o occupato e ogni slot di ogni giorno può essere a sua volta libero o occupato, ma esso è anche corredato dai dati della prenotazione. </w:t>
       </w:r>
@@ -2528,7 +2620,11 @@
       </w:r>
       <w:proofErr w:type="gramEnd"/>
       <w:r>
-        <w:t xml:space="preserve"> se l’utente non è amministratore e il calendario deve essere visualizzato nella pagina prenotazioni gli slot vengono segnati disponibili o meno ma non vengono riportati i dati delle prenotazioni. Una difficoltà in più è data dal fatto che se l’utente sceglie come modalità del trattamento “a domicilio” il calendario mostrerà slot liberi solamente se ce n’è </w:t>
+        <w:t xml:space="preserve"> se l’utente non è amministratore e il calendario deve essere visualizzato nella pagina prenotazioni gli slot vengono segnati disponibili o meno ma non vengono riportati i dati delle prenotazioni. Una difficoltà in più è data dal fatto che se l’utente sceglie come modalità del trattamento “a </w:t>
+      </w:r>
+      <w:r>
+        <w:lastRenderedPageBreak/>
+        <w:t xml:space="preserve">domicilio” il calendario mostrerà slot liberi solamente se ce n’è </w:t>
       </w:r>
       <w:proofErr w:type="gramStart"/>
       <w:r>
@@ -2571,7 +2667,6 @@
         <w:ind w:left="708" w:firstLine="2"/>
       </w:pPr>
       <w:r>
-        <w:lastRenderedPageBreak/>
         <w:t>Lo script che serve ad eliminare le prenotazioni non ha la funzionalità di auto-riempimento in caso di errori, questo per aumentare l’attenzione che verrà dedicata a questa operazione molto delicata.</w:t>
       </w:r>
     </w:p>
@@ -2847,6 +2942,7 @@
         <w:rPr>
           <w:highlight w:val="yellow"/>
         </w:rPr>
+        <w:lastRenderedPageBreak/>
         <w:t xml:space="preserve">Nonostante aver utilizzato il più possibile i tag semantici offerti da HTML5 abbiamo inserito anche alcuni attributi ARIA in modo da renderli più espressivi e </w:t>
       </w:r>
       <w:proofErr w:type="spellStart"/>
@@ -3002,7 +3098,6 @@
         <w:rPr>
           <w:highlight w:val="yellow"/>
         </w:rPr>
-        <w:lastRenderedPageBreak/>
         <w:t xml:space="preserve">Bottoni link: quando non è stato possibile sfruttare tag come è stato necessario usare l’attributo </w:t>
       </w:r>
       <w:proofErr w:type="spellStart"/>

</xml_diff>

<commit_message>
admin funziona e prenotazioni fixato un bug
</commit_message>
<xml_diff>
--- a/relazione/Fisioterapia e Massaggi Anna Nesler.docx
+++ b/relazione/Fisioterapia e Massaggi Anna Nesler.docx
@@ -434,15 +434,7 @@
     </w:p>
     <w:p>
       <w:r>
-        <w:t xml:space="preserve">Da questa analisi ci si può aspettare che le visite al sito avvengano lievemente in maggioranza da smartphone, seguendo </w:t>
-      </w:r>
-      <w:proofErr w:type="gramStart"/>
-      <w:r>
-        <w:t>il trend generale</w:t>
-      </w:r>
-      <w:proofErr w:type="gramEnd"/>
-      <w:r>
-        <w:t xml:space="preserve"> della navigazione online, non essendo i servizi che offre il sito con particolarità tali da rendere preferibile agli utenti una consultazione da desktop.</w:t>
+        <w:t>Da questa analisi ci si può aspettare che le visite al sito avvengano lievemente in maggioranza da smartphone, seguendo il trend generale della navigazione online, non essendo i servizi che offre il sito con particolarità tali da rendere preferibile agli utenti una consultazione da desktop.</w:t>
       </w:r>
     </w:p>
     <w:p>
@@ -1193,15 +1185,7 @@
         <w:pStyle w:val="Paragrafoelenco"/>
       </w:pPr>
       <w:r>
-        <w:t xml:space="preserve">La pagina in cui gli utenti trovano i contatti di anna ed un form per inviarle </w:t>
-      </w:r>
-      <w:proofErr w:type="gramStart"/>
-      <w:r>
-        <w:t>un e-mail</w:t>
-      </w:r>
-      <w:proofErr w:type="gramEnd"/>
-      <w:r>
-        <w:t xml:space="preserve"> direttamente dal sito.</w:t>
+        <w:t>La pagina in cui gli utenti trovano i contatti di anna ed un form per inviarle un e-mail direttamente dal sito.</w:t>
       </w:r>
     </w:p>
     <w:p>
@@ -1323,15 +1307,7 @@
         <w:ind w:left="1780"/>
       </w:pPr>
       <w:r>
-        <w:t xml:space="preserve">La scelta di raddoppiare il tempo dedicato ai trattamenti a domicilio è stata presa discutendone con Anna. La criticità che abbiamo osservato è che, se lo spostamento fosse stato corto avrebbe richiesto meno tempo e quindi riservare </w:t>
-      </w:r>
-      <w:proofErr w:type="gramStart"/>
-      <w:r>
-        <w:t>2</w:t>
-      </w:r>
-      <w:proofErr w:type="gramEnd"/>
-      <w:r>
-        <w:t xml:space="preserve"> slot temporali non sarebbe stato un utilizzo efficiente del tempo. Anna però ha preferito questa soluzione, scartando a priori qualcosa di più efficiente, siccome questa migliora il suo benessere sul lavoro rendendolo più rilassato.</w:t>
+        <w:t>La scelta di raddoppiare il tempo dedicato ai trattamenti a domicilio è stata presa discutendone con Anna. La criticità che abbiamo osservato è che, se lo spostamento fosse stato corto avrebbe richiesto meno tempo e quindi riservare 2 slot temporali non sarebbe stato un utilizzo efficiente del tempo. Anna però ha preferito questa soluzione, scartando a priori qualcosa di più efficiente, siccome questa migliora il suo benessere sul lavoro rendendolo più rilassato.</w:t>
       </w:r>
     </w:p>
     <w:p>
@@ -2124,15 +2100,7 @@
         <w:ind w:left="708"/>
       </w:pPr>
       <w:r>
-        <w:t xml:space="preserve">In particolare, per la validazione, il sito presenta </w:t>
-      </w:r>
-      <w:proofErr w:type="gramStart"/>
-      <w:r>
-        <w:t>4</w:t>
-      </w:r>
-      <w:proofErr w:type="gramEnd"/>
-      <w:r>
-        <w:t xml:space="preserve"> file javascript: </w:t>
+        <w:t xml:space="preserve">In particolare, per la validazione, il sito presenta 4 file javascript: </w:t>
       </w:r>
     </w:p>
     <w:p>
@@ -2354,25 +2322,7 @@
           <w:szCs w:val="32"/>
         </w:rPr>
         <w:lastRenderedPageBreak/>
-        <w:t xml:space="preserve">3.1.4 </w:t>
-      </w:r>
-      <w:r>
-        <w:rPr>
-          <w:rFonts w:asciiTheme="majorHAnsi" w:eastAsiaTheme="majorEastAsia" w:hAnsiTheme="majorHAnsi" w:cstheme="majorBidi"/>
-          <w:color w:val="0F4761" w:themeColor="accent1" w:themeShade="BF"/>
-          <w:sz w:val="32"/>
-          <w:szCs w:val="32"/>
-        </w:rPr>
-        <w:t>Calendario</w:t>
-      </w:r>
-      <w:r>
-        <w:rPr>
-          <w:rFonts w:asciiTheme="majorHAnsi" w:eastAsiaTheme="majorEastAsia" w:hAnsiTheme="majorHAnsi" w:cstheme="majorBidi"/>
-          <w:color w:val="0F4761" w:themeColor="accent1" w:themeShade="BF"/>
-          <w:sz w:val="32"/>
-          <w:szCs w:val="32"/>
-        </w:rPr>
-        <w:t xml:space="preserve"> </w:t>
+        <w:t xml:space="preserve">3.1.4 Calendario </w:t>
       </w:r>
     </w:p>
     <w:p>
@@ -2612,27 +2562,11 @@
         <w:t>segnato</w:t>
       </w:r>
       <w:r>
-        <w:t xml:space="preserve"> come libero o occupato e ogni slot di ogni giorno può essere a sua volta libero o occupato, ma esso è anche corredato dai dati della prenotazione. </w:t>
-      </w:r>
-      <w:proofErr w:type="gramStart"/>
-      <w:r>
-        <w:t>Infatti</w:t>
-      </w:r>
-      <w:proofErr w:type="gramEnd"/>
-      <w:r>
-        <w:t xml:space="preserve"> se l’utente non è amministratore e il calendario deve essere visualizzato nella pagina prenotazioni gli slot vengono segnati disponibili o meno ma non vengono riportati i dati delle prenotazioni. Una difficoltà in più è data dal fatto che se l’utente sceglie come modalità del trattamento “a </w:t>
+        <w:t xml:space="preserve"> come libero o occupato e ogni slot di ogni giorno può essere a sua volta libero o occupato, ma esso è anche corredato dai dati della prenotazione. Infatti se l’utente non è amministratore e il calendario deve essere visualizzato nella pagina prenotazioni gli slot vengono segnati disponibili o meno ma non vengono riportati i dati delle prenotazioni. Una difficoltà in più è data dal fatto che se l’utente sceglie come modalità del trattamento “a </w:t>
       </w:r>
       <w:r>
         <w:lastRenderedPageBreak/>
-        <w:t xml:space="preserve">domicilio” il calendario mostrerà slot liberi solamente se ce n’è </w:t>
-      </w:r>
-      <w:proofErr w:type="gramStart"/>
-      <w:r>
-        <w:t>2</w:t>
-      </w:r>
-      <w:proofErr w:type="gramEnd"/>
-      <w:r>
-        <w:t xml:space="preserve"> liberi vicini e darà l’illusione che sia uno unico, siccome il tempo da riservare è doppio.</w:t>
+        <w:t>domicilio” il calendario mostrerà slot liberi solamente se ce n’è 2 liberi vicini e darà l’illusione che sia uno unico, siccome il tempo da riservare è doppio.</w:t>
       </w:r>
     </w:p>
     <w:p>
@@ -2843,29 +2777,14 @@
       </w:r>
     </w:p>
     <w:p>
-      <w:r>
+      <w:pPr>
         <w:rPr>
           <w:rFonts w:asciiTheme="majorHAnsi" w:eastAsiaTheme="majorEastAsia" w:hAnsiTheme="majorHAnsi" w:cstheme="majorBidi"/>
           <w:color w:val="0F4761" w:themeColor="accent1" w:themeShade="BF"/>
           <w:sz w:val="32"/>
           <w:szCs w:val="32"/>
-          <w:highlight w:val="yellow"/>
-        </w:rPr>
-        <w:t>5 Accessibilità</w:t>
-      </w:r>
-    </w:p>
-    <w:p>
-      <w:pPr>
-        <w:rPr>
-          <w:highlight w:val="yellow"/>
-        </w:rPr>
-      </w:pPr>
-      <w:r>
-        <w:rPr>
-          <w:highlight w:val="yellow"/>
-        </w:rPr>
-        <w:t xml:space="preserve">Tutto lo sviluppo del sito si è svolto tenendo a mente le raccomandazioni dello standard WCAG 2.0. </w:t>
-      </w:r>
+        </w:rPr>
+      </w:pPr>
       <w:r>
         <w:rPr>
           <w:rFonts w:asciiTheme="majorHAnsi" w:eastAsiaTheme="majorEastAsia" w:hAnsiTheme="majorHAnsi" w:cstheme="majorBidi"/>
@@ -2874,45 +2793,13 @@
           <w:szCs w:val="32"/>
           <w:highlight w:val="yellow"/>
         </w:rPr>
-        <w:t>5.1 Separazione tra contenuto, presentazione e struttura</w:t>
-      </w:r>
-      <w:r>
-        <w:rPr>
-          <w:highlight w:val="yellow"/>
-        </w:rPr>
-        <w:t xml:space="preserve"> </w:t>
-      </w:r>
-    </w:p>
-    <w:p>
-      <w:pPr>
-        <w:rPr>
-          <w:highlight w:val="yellow"/>
-        </w:rPr>
-      </w:pPr>
-      <w:r>
-        <w:rPr>
-          <w:highlight w:val="yellow"/>
-        </w:rPr>
-        <w:t xml:space="preserve">La separazione tra queste tre parti fondamentali del sito ha permesso di </w:t>
-      </w:r>
-      <w:r>
-        <w:rPr>
-          <w:highlight w:val="yellow"/>
+        <w:t>5 Accessibilità</w:t>
+      </w:r>
+    </w:p>
+    <w:p>
+      <w:pPr>
+        <w:rPr>
           <w:u w:val="single"/>
-        </w:rPr>
-        <w:t>gestire</w:t>
-      </w:r>
-      <w:r>
-        <w:rPr>
-          <w:highlight w:val="yellow"/>
-        </w:rPr>
-        <w:t xml:space="preserve"> al meglio gli accessi delle varie categorie di utenti. La parte di contenuto è stata sviluppata tramite HTML5 in modo da poter sfruttare a pieno i tag semantici e le nuove funzionalità aggiunte dello standard.5 Tramite CSS3 sono state poi aggiunte tutte le regole di presentazione per il layout del sito. Il comportamento dinamico del sito è stato anche coadiuvato dal linguaggio Javascript. Sfruttando gli strumenti del W3C, ad esempio il validatore di HTML e CSS, ci siamo accertati durante tutto lo sviluppo di aver rispettato tutte le regole dello standard.</w:t>
-      </w:r>
-    </w:p>
-    <w:p>
-      <w:pPr>
-        <w:rPr>
-          <w:highlight w:val="yellow"/>
         </w:rPr>
       </w:pPr>
       <w:r>
@@ -2921,6 +2808,84 @@
           <w:color w:val="0F4761" w:themeColor="accent1" w:themeShade="BF"/>
           <w:sz w:val="32"/>
           <w:szCs w:val="32"/>
+        </w:rPr>
+        <w:t>Abbiamo deciso di non badare all’ accessibilità della pagina admin essendo pensata per essere usata solo da anna ed essendo nascosta a tutti gli altri utenti.</w:t>
+      </w:r>
+    </w:p>
+    <w:p>
+      <w:pPr>
+        <w:rPr>
+          <w:highlight w:val="yellow"/>
+        </w:rPr>
+      </w:pPr>
+      <w:r>
+        <w:rPr>
+          <w:highlight w:val="yellow"/>
+        </w:rPr>
+        <w:t xml:space="preserve">Tutto lo sviluppo del sito si è svolto tenendo a mente le raccomandazioni dello standard WCAG 2.0. </w:t>
+      </w:r>
+      <w:r>
+        <w:rPr>
+          <w:rFonts w:asciiTheme="majorHAnsi" w:eastAsiaTheme="majorEastAsia" w:hAnsiTheme="majorHAnsi" w:cstheme="majorBidi"/>
+          <w:color w:val="0F4761" w:themeColor="accent1" w:themeShade="BF"/>
+          <w:sz w:val="32"/>
+          <w:szCs w:val="32"/>
+          <w:highlight w:val="yellow"/>
+        </w:rPr>
+        <w:t>5.1 Separazione tra contenuto, presentazione e struttura</w:t>
+      </w:r>
+      <w:r>
+        <w:rPr>
+          <w:highlight w:val="yellow"/>
+        </w:rPr>
+        <w:t xml:space="preserve"> </w:t>
+      </w:r>
+    </w:p>
+    <w:p>
+      <w:pPr>
+        <w:rPr>
+          <w:highlight w:val="yellow"/>
+        </w:rPr>
+      </w:pPr>
+      <w:r>
+        <w:rPr>
+          <w:highlight w:val="yellow"/>
+        </w:rPr>
+        <w:t xml:space="preserve">La separazione tra queste tre parti fondamentali del sito ha permesso di </w:t>
+      </w:r>
+      <w:r>
+        <w:rPr>
+          <w:highlight w:val="yellow"/>
+          <w:u w:val="single"/>
+        </w:rPr>
+        <w:t>gestire</w:t>
+      </w:r>
+      <w:r>
+        <w:rPr>
+          <w:highlight w:val="yellow"/>
+        </w:rPr>
+        <w:t xml:space="preserve"> al meglio gli accessi delle varie categorie di utenti. La parte di contenuto è stata sviluppata tramite HTML5 in modo da poter sfruttare a pieno i tag semantici e le nuove funzionalità aggiunte dello standard.5 Tramite CSS3 sono state poi aggiunte tutte le regole di presentazione per il layout del sito. Il comportamento dinamico del sito è stato anche coadiuvato dal linguaggio Javascript. Sfruttando gli strumenti del </w:t>
+      </w:r>
+      <w:r>
+        <w:rPr>
+          <w:highlight w:val="yellow"/>
+        </w:rPr>
+        <w:lastRenderedPageBreak/>
+        <w:t>W3C, ad esempio il validatore di HTML e CSS, ci siamo accertati durante tutto lo sviluppo di aver rispettato tutte le regole dello standard.</w:t>
+      </w:r>
+    </w:p>
+    <w:p>
+      <w:pPr>
+        <w:rPr>
+          <w:highlight w:val="yellow"/>
+        </w:rPr>
+      </w:pPr>
+      <w:r>
+        <w:rPr>
+          <w:rFonts w:asciiTheme="majorHAnsi" w:eastAsiaTheme="majorEastAsia" w:hAnsiTheme="majorHAnsi" w:cstheme="majorBidi"/>
+          <w:color w:val="0F4761" w:themeColor="accent1" w:themeShade="BF"/>
+          <w:sz w:val="32"/>
+          <w:szCs w:val="32"/>
           <w:highlight w:val="yellow"/>
         </w:rPr>
         <w:t>5.2 Attributi ARIA</w:t>
@@ -2942,7 +2907,6 @@
         <w:rPr>
           <w:highlight w:val="yellow"/>
         </w:rPr>
-        <w:lastRenderedPageBreak/>
         <w:t xml:space="preserve">Nonostante aver utilizzato il più possibile i tag semantici offerti da HTML5 abbiamo inserito anche alcuni attributi ARIA in modo da renderli più espressivi e </w:t>
       </w:r>
       <w:proofErr w:type="spellStart"/>

</xml_diff>